<commit_message>
Fourth day of data structure midterm solutions. Q1..Q20 are available. JavaDoc will be written.
</commit_message>
<xml_diff>
--- a/src/Q18/Q18.docx
+++ b/src/Q18/Q18.docx
@@ -3,140 +3,388 @@
 <w:document xmlns:wpc="http://schemas.microsoft.com/office/word/2010/wordprocessingCanvas" xmlns:cx="http://schemas.microsoft.com/office/drawing/2014/chartex" xmlns:cx1="http://schemas.microsoft.com/office/drawing/2015/9/8/chartex" xmlns:cx2="http://schemas.microsoft.com/office/drawing/2015/10/21/chartex" xmlns:cx3="http://schemas.microsoft.com/office/drawing/2016/5/9/chartex" xmlns:cx4="http://schemas.microsoft.com/office/drawing/2016/5/10/chartex" xmlns:cx5="http://schemas.microsoft.com/office/drawing/2016/5/11/chartex" xmlns:cx6="http://schemas.microsoft.com/office/drawing/2016/5/12/chartex" xmlns:cx7="http://schemas.microsoft.com/office/drawing/2016/5/13/chartex" xmlns:cx8="http://schemas.microsoft.com/office/drawing/2016/5/14/chartex" xmlns:mc="http://schemas.openxmlformats.org/markup-compatibility/2006" xmlns:aink="http://schemas.microsoft.com/office/drawing/2016/ink" xmlns:am3d="http://schemas.microsoft.com/office/drawing/2017/model3d" xmlns:o="urn:schemas-microsoft-com:office:office" xmlns:r="http://schemas.openxmlformats.org/officeDocument/2006/relationships" xmlns:m="http://schemas.openxmlformats.org/officeDocument/2006/math" xmlns:v="urn:schemas-microsoft-com:vml" xmlns:wp14="http://schemas.microsoft.com/office/word/2010/wordprocessingDrawing" xmlns:wp="http://schemas.openxmlformats.org/drawingml/2006/wordprocessingDrawing" xmlns:w10="urn:schemas-microsoft-com:office:word" xmlns:w="http://schemas.openxmlformats.org/wordprocessingml/2006/main" xmlns:w14="http://schemas.microsoft.com/office/word/2010/wordml" xmlns:w15="http://schemas.microsoft.com/office/word/2012/wordml" xmlns:w16cex="http://schemas.microsoft.com/office/word/2018/wordml/cex" xmlns:w16cid="http://schemas.microsoft.com/office/word/2016/wordml/cid" xmlns:w16="http://schemas.microsoft.com/office/word/2018/wordml" xmlns:w16se="http://schemas.microsoft.com/office/word/2015/wordml/symex" xmlns:wpg="http://schemas.microsoft.com/office/word/2010/wordprocessingGroup" xmlns:wpi="http://schemas.microsoft.com/office/word/2010/wordprocessingInk" xmlns:wne="http://schemas.microsoft.com/office/word/2006/wordml" xmlns:wps="http://schemas.microsoft.com/office/word/2010/wordprocessingShape" mc:Ignorable="w14 w15 w16se w16cid w16 w16cex wp14">
   <w:body>
     <w:p>
-      <w:r>
+      <w:pPr>
+        <w:rPr>
+          <w:rFonts w:asciiTheme="majorHAnsi" w:hAnsiTheme="majorHAnsi" w:cstheme="majorHAnsi"/>
+          <w:b/>
+          <w:bCs/>
+          <w:sz w:val="36"/>
+          <w:szCs w:val="36"/>
+        </w:rPr>
+      </w:pPr>
+      <w:r>
+        <w:rPr>
+          <w:rFonts w:asciiTheme="majorHAnsi" w:hAnsiTheme="majorHAnsi" w:cstheme="majorHAnsi"/>
+          <w:b/>
+          <w:bCs/>
+          <w:sz w:val="36"/>
+          <w:szCs w:val="36"/>
+        </w:rPr>
         <w:t>Question 18:</w:t>
-      </w:r>
-    </w:p>
-    <w:p/>
-    <w:p>
-      <w:r>
-        <w:t xml:space="preserve">Package </w:t>
-      </w:r>
-      <w:proofErr w:type="spellStart"/>
-      <w:proofErr w:type="gramStart"/>
-      <w:r>
-        <w:t>java.math</w:t>
-      </w:r>
-      <w:proofErr w:type="spellEnd"/>
-      <w:proofErr w:type="gramEnd"/>
-      <w:r>
-        <w:t xml:space="preserve"> contains a class </w:t>
-      </w:r>
-      <w:proofErr w:type="spellStart"/>
-      <w:r>
-        <w:t>BigDecimal</w:t>
-      </w:r>
-      <w:proofErr w:type="spellEnd"/>
-      <w:r>
-        <w:t xml:space="preserve">, used to represent an arbitrary-precision decimal number. Read the documentation for </w:t>
-      </w:r>
-      <w:proofErr w:type="spellStart"/>
-      <w:r>
-        <w:t>BigDecimal</w:t>
-      </w:r>
-      <w:proofErr w:type="spellEnd"/>
-      <w:r>
-        <w:t xml:space="preserve"> and answer the following questions: </w:t>
       </w:r>
     </w:p>
     <w:p>
-      <w:r>
-        <w:t xml:space="preserve">a. Is </w:t>
-      </w:r>
-      <w:proofErr w:type="spellStart"/>
-      <w:r>
-        <w:t>BigDecimal</w:t>
-      </w:r>
-      <w:proofErr w:type="spellEnd"/>
-      <w:r>
-        <w:t xml:space="preserve"> an immutable class? </w:t>
-      </w:r>
+      <w:pPr>
+        <w:rPr>
+          <w:rFonts w:asciiTheme="majorHAnsi" w:hAnsiTheme="majorHAnsi" w:cstheme="majorHAnsi"/>
+          <w:sz w:val="24"/>
+          <w:szCs w:val="24"/>
+        </w:rPr>
+      </w:pPr>
     </w:p>
     <w:p>
-      <w:r>
-        <w:t xml:space="preserve">b. If bd1.equals(bd2) is true, what is bd1.compareTo(bd2)? </w:t>
+      <w:pPr>
+        <w:rPr>
+          <w:rFonts w:asciiTheme="majorHAnsi" w:hAnsiTheme="majorHAnsi" w:cstheme="majorHAnsi"/>
+          <w:sz w:val="24"/>
+          <w:szCs w:val="24"/>
+        </w:rPr>
+      </w:pPr>
+      <w:r>
+        <w:rPr>
+          <w:rFonts w:asciiTheme="majorHAnsi" w:hAnsiTheme="majorHAnsi" w:cstheme="majorHAnsi"/>
+          <w:sz w:val="24"/>
+          <w:szCs w:val="24"/>
+        </w:rPr>
+        <w:t xml:space="preserve">Package </w:t>
+      </w:r>
+      <w:proofErr w:type="spellStart"/>
+      <w:proofErr w:type="gramStart"/>
+      <w:r>
+        <w:rPr>
+          <w:rFonts w:asciiTheme="majorHAnsi" w:hAnsiTheme="majorHAnsi" w:cstheme="majorHAnsi"/>
+          <w:sz w:val="24"/>
+          <w:szCs w:val="24"/>
+        </w:rPr>
+        <w:t>java.math</w:t>
+      </w:r>
+      <w:proofErr w:type="spellEnd"/>
+      <w:proofErr w:type="gramEnd"/>
+      <w:r>
+        <w:rPr>
+          <w:rFonts w:asciiTheme="majorHAnsi" w:hAnsiTheme="majorHAnsi" w:cstheme="majorHAnsi"/>
+          <w:sz w:val="24"/>
+          <w:szCs w:val="24"/>
+        </w:rPr>
+        <w:t xml:space="preserve"> contains a class </w:t>
+      </w:r>
+      <w:proofErr w:type="spellStart"/>
+      <w:r>
+        <w:rPr>
+          <w:rFonts w:asciiTheme="majorHAnsi" w:hAnsiTheme="majorHAnsi" w:cstheme="majorHAnsi"/>
+          <w:sz w:val="24"/>
+          <w:szCs w:val="24"/>
+        </w:rPr>
+        <w:t>BigDecimal</w:t>
+      </w:r>
+      <w:proofErr w:type="spellEnd"/>
+      <w:r>
+        <w:rPr>
+          <w:rFonts w:asciiTheme="majorHAnsi" w:hAnsiTheme="majorHAnsi" w:cstheme="majorHAnsi"/>
+          <w:sz w:val="24"/>
+          <w:szCs w:val="24"/>
+        </w:rPr>
+        <w:t xml:space="preserve">, used to represent an arbitrary-precision decimal number. Read the documentation for </w:t>
+      </w:r>
+      <w:proofErr w:type="spellStart"/>
+      <w:r>
+        <w:rPr>
+          <w:rFonts w:asciiTheme="majorHAnsi" w:hAnsiTheme="majorHAnsi" w:cstheme="majorHAnsi"/>
+          <w:sz w:val="24"/>
+          <w:szCs w:val="24"/>
+        </w:rPr>
+        <w:t>BigDecimal</w:t>
+      </w:r>
+      <w:proofErr w:type="spellEnd"/>
+      <w:r>
+        <w:rPr>
+          <w:rFonts w:asciiTheme="majorHAnsi" w:hAnsiTheme="majorHAnsi" w:cstheme="majorHAnsi"/>
+          <w:sz w:val="24"/>
+          <w:szCs w:val="24"/>
+        </w:rPr>
+        <w:t xml:space="preserve"> and answer the following questions: </w:t>
       </w:r>
     </w:p>
     <w:p>
-      <w:r>
-        <w:t xml:space="preserve">c. If bd1.compareTo(bd2) is 0, when is bd1.equals(bd2) false? </w:t>
+      <w:pPr>
+        <w:rPr>
+          <w:rFonts w:asciiTheme="majorHAnsi" w:hAnsiTheme="majorHAnsi" w:cstheme="majorHAnsi"/>
+          <w:sz w:val="24"/>
+          <w:szCs w:val="24"/>
+        </w:rPr>
+      </w:pPr>
+      <w:r>
+        <w:rPr>
+          <w:rFonts w:asciiTheme="majorHAnsi" w:hAnsiTheme="majorHAnsi" w:cstheme="majorHAnsi"/>
+          <w:sz w:val="24"/>
+          <w:szCs w:val="24"/>
+        </w:rPr>
+        <w:t xml:space="preserve">a. Is </w:t>
+      </w:r>
+      <w:proofErr w:type="spellStart"/>
+      <w:r>
+        <w:rPr>
+          <w:rFonts w:asciiTheme="majorHAnsi" w:hAnsiTheme="majorHAnsi" w:cstheme="majorHAnsi"/>
+          <w:sz w:val="24"/>
+          <w:szCs w:val="24"/>
+        </w:rPr>
+        <w:t>BigDecimal</w:t>
+      </w:r>
+      <w:proofErr w:type="spellEnd"/>
+      <w:r>
+        <w:rPr>
+          <w:rFonts w:asciiTheme="majorHAnsi" w:hAnsiTheme="majorHAnsi" w:cstheme="majorHAnsi"/>
+          <w:sz w:val="24"/>
+          <w:szCs w:val="24"/>
+        </w:rPr>
+        <w:t xml:space="preserve"> an immutable class? </w:t>
       </w:r>
     </w:p>
     <w:p>
-      <w:r>
-        <w:t xml:space="preserve">d. If bd1 represents 1.0 and bd2 represents 5.0, by default what is bd1.divide(bd2)? </w:t>
+      <w:pPr>
+        <w:rPr>
+          <w:rFonts w:asciiTheme="majorHAnsi" w:hAnsiTheme="majorHAnsi" w:cstheme="majorHAnsi"/>
+          <w:sz w:val="24"/>
+          <w:szCs w:val="24"/>
+        </w:rPr>
+      </w:pPr>
+      <w:r>
+        <w:rPr>
+          <w:rFonts w:asciiTheme="majorHAnsi" w:hAnsiTheme="majorHAnsi" w:cstheme="majorHAnsi"/>
+          <w:sz w:val="24"/>
+          <w:szCs w:val="24"/>
+        </w:rPr>
+        <w:t xml:space="preserve">b. If bd1.equals(bd2) is true, what is bd1.compareTo(bd2)? </w:t>
       </w:r>
     </w:p>
     <w:p>
-      <w:r>
-        <w:t xml:space="preserve">e. If bd1 represents 1.0 and bd2 represents 3.0, by default what is bd1.divide(bd2)? </w:t>
+      <w:pPr>
+        <w:rPr>
+          <w:rFonts w:asciiTheme="majorHAnsi" w:hAnsiTheme="majorHAnsi" w:cstheme="majorHAnsi"/>
+          <w:sz w:val="24"/>
+          <w:szCs w:val="24"/>
+        </w:rPr>
+      </w:pPr>
+      <w:r>
+        <w:rPr>
+          <w:rFonts w:asciiTheme="majorHAnsi" w:hAnsiTheme="majorHAnsi" w:cstheme="majorHAnsi"/>
+          <w:sz w:val="24"/>
+          <w:szCs w:val="24"/>
+        </w:rPr>
+        <w:t xml:space="preserve">c. If bd1.compareTo(bd2) is 0, when is bd1.equals(bd2) false? </w:t>
       </w:r>
     </w:p>
     <w:p>
-      <w:r>
-        <w:t xml:space="preserve">f. What is MathContext.DECIMAL128? </w:t>
+      <w:pPr>
+        <w:rPr>
+          <w:rFonts w:asciiTheme="majorHAnsi" w:hAnsiTheme="majorHAnsi" w:cstheme="majorHAnsi"/>
+          <w:sz w:val="24"/>
+          <w:szCs w:val="24"/>
+        </w:rPr>
+      </w:pPr>
+      <w:r>
+        <w:rPr>
+          <w:rFonts w:asciiTheme="majorHAnsi" w:hAnsiTheme="majorHAnsi" w:cstheme="majorHAnsi"/>
+          <w:sz w:val="24"/>
+          <w:szCs w:val="24"/>
+        </w:rPr>
+        <w:t xml:space="preserve">d. If bd1 represents 1.0 and bd2 represents 5.0, by default what is bd1.divide(bd2)? </w:t>
       </w:r>
     </w:p>
     <w:p>
-      <w:r>
-        <w:t xml:space="preserve">g. Modify the </w:t>
-      </w:r>
-      <w:proofErr w:type="spellStart"/>
-      <w:r>
-        <w:t>BigRational</w:t>
-      </w:r>
-      <w:proofErr w:type="spellEnd"/>
-      <w:r>
-        <w:t xml:space="preserve"> class to store a </w:t>
-      </w:r>
-      <w:proofErr w:type="spellStart"/>
-      <w:r>
-        <w:t>MathContext</w:t>
-      </w:r>
-      <w:proofErr w:type="spellEnd"/>
-      <w:r>
-        <w:t xml:space="preserve"> that can be initialized from an additional </w:t>
-      </w:r>
-      <w:proofErr w:type="spellStart"/>
-      <w:r>
-        <w:t>BigRational</w:t>
-      </w:r>
-      <w:proofErr w:type="spellEnd"/>
-      <w:r>
-        <w:t xml:space="preserve"> constructor (or which defaults to </w:t>
-      </w:r>
-      <w:proofErr w:type="spellStart"/>
-      <w:r>
-        <w:t>MathContext.UNLIMITED</w:t>
-      </w:r>
-      <w:proofErr w:type="spellEnd"/>
-      <w:r>
-        <w:t xml:space="preserve">). Then add a </w:t>
-      </w:r>
-      <w:proofErr w:type="spellStart"/>
-      <w:r>
-        <w:t>toBigDecimal</w:t>
-      </w:r>
-      <w:proofErr w:type="spellEnd"/>
-      <w:r>
-        <w:t xml:space="preserve"> method to the </w:t>
-      </w:r>
-      <w:proofErr w:type="spellStart"/>
-      <w:r>
-        <w:t>BigRational</w:t>
-      </w:r>
-      <w:proofErr w:type="spellEnd"/>
-      <w:r>
-        <w:t xml:space="preserve"> class.</w:t>
+      <w:pPr>
+        <w:rPr>
+          <w:rFonts w:asciiTheme="majorHAnsi" w:hAnsiTheme="majorHAnsi" w:cstheme="majorHAnsi"/>
+          <w:sz w:val="24"/>
+          <w:szCs w:val="24"/>
+        </w:rPr>
+      </w:pPr>
+      <w:r>
+        <w:rPr>
+          <w:rFonts w:asciiTheme="majorHAnsi" w:hAnsiTheme="majorHAnsi" w:cstheme="majorHAnsi"/>
+          <w:sz w:val="24"/>
+          <w:szCs w:val="24"/>
+        </w:rPr>
+        <w:t xml:space="preserve">e. If bd1 represents 1.0 and bd2 represents 3.0, by default what is bd1.divide(bd2)? </w:t>
       </w:r>
     </w:p>
     <w:p>
-      <w:r>
-        <w:br w:type="page"/>
+      <w:pPr>
+        <w:rPr>
+          <w:rFonts w:asciiTheme="majorHAnsi" w:hAnsiTheme="majorHAnsi" w:cstheme="majorHAnsi"/>
+          <w:sz w:val="24"/>
+          <w:szCs w:val="24"/>
+        </w:rPr>
+      </w:pPr>
+      <w:r>
+        <w:rPr>
+          <w:rFonts w:asciiTheme="majorHAnsi" w:hAnsiTheme="majorHAnsi" w:cstheme="majorHAnsi"/>
+          <w:sz w:val="24"/>
+          <w:szCs w:val="24"/>
+        </w:rPr>
+        <w:t xml:space="preserve">f. What is MathContext.DECIMAL128? </w:t>
       </w:r>
     </w:p>
     <w:p>
-      <w:r>
+      <w:pPr>
+        <w:rPr>
+          <w:rFonts w:asciiTheme="majorHAnsi" w:hAnsiTheme="majorHAnsi" w:cstheme="majorHAnsi"/>
+          <w:sz w:val="24"/>
+          <w:szCs w:val="24"/>
+        </w:rPr>
+      </w:pPr>
+      <w:r>
+        <w:rPr>
+          <w:rFonts w:asciiTheme="majorHAnsi" w:hAnsiTheme="majorHAnsi" w:cstheme="majorHAnsi"/>
+          <w:sz w:val="24"/>
+          <w:szCs w:val="24"/>
+        </w:rPr>
+        <w:t xml:space="preserve">g. Modify the </w:t>
+      </w:r>
+      <w:proofErr w:type="spellStart"/>
+      <w:r>
+        <w:rPr>
+          <w:rFonts w:asciiTheme="majorHAnsi" w:hAnsiTheme="majorHAnsi" w:cstheme="majorHAnsi"/>
+          <w:sz w:val="24"/>
+          <w:szCs w:val="24"/>
+        </w:rPr>
+        <w:t>BigRational</w:t>
+      </w:r>
+      <w:proofErr w:type="spellEnd"/>
+      <w:r>
+        <w:rPr>
+          <w:rFonts w:asciiTheme="majorHAnsi" w:hAnsiTheme="majorHAnsi" w:cstheme="majorHAnsi"/>
+          <w:sz w:val="24"/>
+          <w:szCs w:val="24"/>
+        </w:rPr>
+        <w:t xml:space="preserve"> class to store a </w:t>
+      </w:r>
+      <w:proofErr w:type="spellStart"/>
+      <w:r>
+        <w:rPr>
+          <w:rFonts w:asciiTheme="majorHAnsi" w:hAnsiTheme="majorHAnsi" w:cstheme="majorHAnsi"/>
+          <w:sz w:val="24"/>
+          <w:szCs w:val="24"/>
+        </w:rPr>
+        <w:t>MathContext</w:t>
+      </w:r>
+      <w:proofErr w:type="spellEnd"/>
+      <w:r>
+        <w:rPr>
+          <w:rFonts w:asciiTheme="majorHAnsi" w:hAnsiTheme="majorHAnsi" w:cstheme="majorHAnsi"/>
+          <w:sz w:val="24"/>
+          <w:szCs w:val="24"/>
+        </w:rPr>
+        <w:t xml:space="preserve"> that can be initialized from an additional </w:t>
+      </w:r>
+      <w:proofErr w:type="spellStart"/>
+      <w:r>
+        <w:rPr>
+          <w:rFonts w:asciiTheme="majorHAnsi" w:hAnsiTheme="majorHAnsi" w:cstheme="majorHAnsi"/>
+          <w:sz w:val="24"/>
+          <w:szCs w:val="24"/>
+        </w:rPr>
+        <w:t>BigRational</w:t>
+      </w:r>
+      <w:proofErr w:type="spellEnd"/>
+      <w:r>
+        <w:rPr>
+          <w:rFonts w:asciiTheme="majorHAnsi" w:hAnsiTheme="majorHAnsi" w:cstheme="majorHAnsi"/>
+          <w:sz w:val="24"/>
+          <w:szCs w:val="24"/>
+        </w:rPr>
+        <w:t xml:space="preserve"> constructor (or which defaults to </w:t>
+      </w:r>
+      <w:proofErr w:type="spellStart"/>
+      <w:r>
+        <w:rPr>
+          <w:rFonts w:asciiTheme="majorHAnsi" w:hAnsiTheme="majorHAnsi" w:cstheme="majorHAnsi"/>
+          <w:sz w:val="24"/>
+          <w:szCs w:val="24"/>
+        </w:rPr>
+        <w:t>MathContext.UNLIMITED</w:t>
+      </w:r>
+      <w:proofErr w:type="spellEnd"/>
+      <w:r>
+        <w:rPr>
+          <w:rFonts w:asciiTheme="majorHAnsi" w:hAnsiTheme="majorHAnsi" w:cstheme="majorHAnsi"/>
+          <w:sz w:val="24"/>
+          <w:szCs w:val="24"/>
+        </w:rPr>
+        <w:t xml:space="preserve">). Then add a </w:t>
+      </w:r>
+      <w:proofErr w:type="spellStart"/>
+      <w:r>
+        <w:rPr>
+          <w:rFonts w:asciiTheme="majorHAnsi" w:hAnsiTheme="majorHAnsi" w:cstheme="majorHAnsi"/>
+          <w:sz w:val="24"/>
+          <w:szCs w:val="24"/>
+        </w:rPr>
+        <w:t>toBigDecimal</w:t>
+      </w:r>
+      <w:proofErr w:type="spellEnd"/>
+      <w:r>
+        <w:rPr>
+          <w:rFonts w:asciiTheme="majorHAnsi" w:hAnsiTheme="majorHAnsi" w:cstheme="majorHAnsi"/>
+          <w:sz w:val="24"/>
+          <w:szCs w:val="24"/>
+        </w:rPr>
+        <w:t xml:space="preserve"> method to the </w:t>
+      </w:r>
+      <w:proofErr w:type="spellStart"/>
+      <w:r>
+        <w:rPr>
+          <w:rFonts w:asciiTheme="majorHAnsi" w:hAnsiTheme="majorHAnsi" w:cstheme="majorHAnsi"/>
+          <w:sz w:val="24"/>
+          <w:szCs w:val="24"/>
+        </w:rPr>
+        <w:t>BigRational</w:t>
+      </w:r>
+      <w:proofErr w:type="spellEnd"/>
+      <w:r>
+        <w:rPr>
+          <w:rFonts w:asciiTheme="majorHAnsi" w:hAnsiTheme="majorHAnsi" w:cstheme="majorHAnsi"/>
+          <w:sz w:val="24"/>
+          <w:szCs w:val="24"/>
+        </w:rPr>
+        <w:t xml:space="preserve"> class.</w:t>
+      </w:r>
+    </w:p>
+    <w:p>
+      <w:pPr>
+        <w:rPr>
+          <w:rFonts w:asciiTheme="majorHAnsi" w:hAnsiTheme="majorHAnsi" w:cstheme="majorHAnsi"/>
+          <w:sz w:val="24"/>
+          <w:szCs w:val="24"/>
+        </w:rPr>
+      </w:pPr>
+      <w:r>
+        <w:rPr>
+          <w:rFonts w:asciiTheme="majorHAnsi" w:hAnsiTheme="majorHAnsi" w:cstheme="majorHAnsi"/>
+          <w:sz w:val="24"/>
+          <w:szCs w:val="24"/>
+        </w:rPr>
+        <w:br w:type="page"/>
+      </w:r>
+    </w:p>
+    <w:p>
+      <w:pPr>
+        <w:rPr>
+          <w:rFonts w:asciiTheme="majorHAnsi" w:hAnsiTheme="majorHAnsi" w:cstheme="majorHAnsi"/>
+          <w:b/>
+          <w:bCs/>
+          <w:sz w:val="36"/>
+          <w:szCs w:val="36"/>
+        </w:rPr>
+      </w:pPr>
+      <w:r>
+        <w:rPr>
+          <w:rFonts w:asciiTheme="majorHAnsi" w:hAnsiTheme="majorHAnsi" w:cstheme="majorHAnsi"/>
+          <w:b/>
+          <w:bCs/>
+          <w:sz w:val="36"/>
+          <w:szCs w:val="36"/>
+        </w:rPr>
         <w:lastRenderedPageBreak/>
         <w:t>Answers 18:</w:t>
       </w:r>
@@ -148,18 +396,49 @@
           <w:ilvl w:val="0"/>
           <w:numId w:val="2"/>
         </w:numPr>
-      </w:pPr>
-      <w:r>
+        <w:rPr>
+          <w:rFonts w:asciiTheme="majorHAnsi" w:hAnsiTheme="majorHAnsi" w:cstheme="majorHAnsi"/>
+          <w:sz w:val="24"/>
+          <w:szCs w:val="24"/>
+        </w:rPr>
+      </w:pPr>
+      <w:r>
+        <w:rPr>
+          <w:rFonts w:asciiTheme="majorHAnsi" w:hAnsiTheme="majorHAnsi" w:cstheme="majorHAnsi"/>
+          <w:sz w:val="24"/>
+          <w:szCs w:val="24"/>
+        </w:rPr>
         <w:t xml:space="preserve">Yes. </w:t>
       </w:r>
       <w:proofErr w:type="spellStart"/>
       <w:r>
+        <w:rPr>
+          <w:rFonts w:asciiTheme="majorHAnsi" w:hAnsiTheme="majorHAnsi" w:cstheme="majorHAnsi"/>
+          <w:sz w:val="24"/>
+          <w:szCs w:val="24"/>
+        </w:rPr>
         <w:t>BigDecimal</w:t>
       </w:r>
       <w:proofErr w:type="spellEnd"/>
       <w:r>
+        <w:rPr>
+          <w:rFonts w:asciiTheme="majorHAnsi" w:hAnsiTheme="majorHAnsi" w:cstheme="majorHAnsi"/>
+          <w:sz w:val="24"/>
+          <w:szCs w:val="24"/>
+        </w:rPr>
         <w:t xml:space="preserve"> class is immutable</w:t>
       </w:r>
+    </w:p>
+    <w:p>
+      <w:pPr>
+        <w:pStyle w:val="ListeParagraf"/>
+        <w:ind w:left="630"/>
+        <w:rPr>
+          <w:rFonts w:asciiTheme="majorHAnsi" w:hAnsiTheme="majorHAnsi" w:cstheme="majorHAnsi"/>
+          <w:sz w:val="24"/>
+          <w:szCs w:val="24"/>
+        </w:rPr>
+      </w:pPr>
     </w:p>
     <w:p>
       <w:pPr>
@@ -168,12 +447,18 @@
           <w:ilvl w:val="0"/>
           <w:numId w:val="2"/>
         </w:numPr>
+        <w:rPr>
+          <w:rFonts w:asciiTheme="majorHAnsi" w:hAnsiTheme="majorHAnsi" w:cstheme="majorHAnsi"/>
+          <w:sz w:val="24"/>
+          <w:szCs w:val="24"/>
+        </w:rPr>
       </w:pPr>
       <w:r>
         <w:rPr>
           <w:rStyle w:val="HTMLKodu"/>
-          <w:rFonts w:ascii="Consolas" w:eastAsiaTheme="minorHAnsi" w:hAnsi="Consolas"/>
-          <w:color w:val="242729"/>
+          <w:rFonts w:asciiTheme="majorHAnsi" w:eastAsiaTheme="minorHAnsi" w:hAnsiTheme="majorHAnsi" w:cstheme="majorHAnsi"/>
+          <w:sz w:val="24"/>
+          <w:szCs w:val="24"/>
           <w:bdr w:val="none" w:sz="0" w:space="0" w:color="auto" w:frame="1"/>
         </w:rPr>
         <w:t xml:space="preserve">Info: </w:t>
@@ -182,8 +467,9 @@
       <w:r>
         <w:rPr>
           <w:rStyle w:val="HTMLKodu"/>
-          <w:rFonts w:ascii="Consolas" w:eastAsiaTheme="minorHAnsi" w:hAnsi="Consolas"/>
-          <w:color w:val="242729"/>
+          <w:rFonts w:asciiTheme="majorHAnsi" w:eastAsiaTheme="minorHAnsi" w:hAnsiTheme="majorHAnsi" w:cstheme="majorHAnsi"/>
+          <w:sz w:val="24"/>
+          <w:szCs w:val="24"/>
           <w:bdr w:val="none" w:sz="0" w:space="0" w:color="auto" w:frame="1"/>
         </w:rPr>
         <w:t>equals(</w:t>
@@ -192,143 +478,92 @@
       <w:r>
         <w:rPr>
           <w:rStyle w:val="HTMLKodu"/>
-          <w:rFonts w:ascii="Consolas" w:eastAsiaTheme="minorHAnsi" w:hAnsi="Consolas"/>
-          <w:color w:val="242729"/>
+          <w:rFonts w:asciiTheme="majorHAnsi" w:eastAsiaTheme="minorHAnsi" w:hAnsiTheme="majorHAnsi" w:cstheme="majorHAnsi"/>
+          <w:sz w:val="24"/>
+          <w:szCs w:val="24"/>
           <w:bdr w:val="none" w:sz="0" w:space="0" w:color="auto" w:frame="1"/>
         </w:rPr>
         <w:t>)</w:t>
       </w:r>
       <w:r>
         <w:rPr>
-          <w:rFonts w:ascii="Arial" w:hAnsi="Arial" w:cs="Arial"/>
-          <w:color w:val="242729"/>
-          <w:sz w:val="23"/>
-          <w:szCs w:val="23"/>
+          <w:rFonts w:asciiTheme="majorHAnsi" w:hAnsiTheme="majorHAnsi" w:cstheme="majorHAnsi"/>
+          <w:sz w:val="24"/>
+          <w:szCs w:val="24"/>
           <w:shd w:val="clear" w:color="auto" w:fill="FFFFFF"/>
         </w:rPr>
-        <w:t> </w:t>
-      </w:r>
-      <w:r>
-        <w:rPr>
-          <w:rFonts w:ascii="Arial" w:hAnsi="Arial" w:cs="Arial"/>
-          <w:color w:val="242729"/>
-          <w:sz w:val="23"/>
-          <w:szCs w:val="23"/>
+        <w:t> returns true if both values are exactly same in value and scale. </w:t>
+      </w:r>
+      <w:proofErr w:type="spellStart"/>
+      <w:proofErr w:type="gramStart"/>
+      <w:r>
+        <w:rPr>
+          <w:rStyle w:val="HTMLKodu"/>
+          <w:rFonts w:asciiTheme="majorHAnsi" w:eastAsiaTheme="minorHAnsi" w:hAnsiTheme="majorHAnsi" w:cstheme="majorHAnsi"/>
+          <w:sz w:val="24"/>
+          <w:szCs w:val="24"/>
+          <w:bdr w:val="none" w:sz="0" w:space="0" w:color="auto" w:frame="1"/>
+        </w:rPr>
+        <w:t>compareTo</w:t>
+      </w:r>
+      <w:proofErr w:type="spellEnd"/>
+      <w:r>
+        <w:rPr>
+          <w:rStyle w:val="HTMLKodu"/>
+          <w:rFonts w:asciiTheme="majorHAnsi" w:eastAsiaTheme="minorHAnsi" w:hAnsiTheme="majorHAnsi" w:cstheme="majorHAnsi"/>
+          <w:sz w:val="24"/>
+          <w:szCs w:val="24"/>
+          <w:bdr w:val="none" w:sz="0" w:space="0" w:color="auto" w:frame="1"/>
+        </w:rPr>
+        <w:t>(</w:t>
+      </w:r>
+      <w:proofErr w:type="gramEnd"/>
+      <w:r>
+        <w:rPr>
+          <w:rStyle w:val="HTMLKodu"/>
+          <w:rFonts w:asciiTheme="majorHAnsi" w:eastAsiaTheme="minorHAnsi" w:hAnsiTheme="majorHAnsi" w:cstheme="majorHAnsi"/>
+          <w:sz w:val="24"/>
+          <w:szCs w:val="24"/>
+          <w:bdr w:val="none" w:sz="0" w:space="0" w:color="auto" w:frame="1"/>
+        </w:rPr>
+        <w:t>)</w:t>
+      </w:r>
+      <w:r>
+        <w:rPr>
+          <w:rFonts w:asciiTheme="majorHAnsi" w:hAnsiTheme="majorHAnsi" w:cstheme="majorHAnsi"/>
+          <w:sz w:val="24"/>
+          <w:szCs w:val="24"/>
           <w:shd w:val="clear" w:color="auto" w:fill="FFFFFF"/>
         </w:rPr>
-        <w:t>returns true if both values are exactly same in value and scale</w:t>
-      </w:r>
-      <w:r>
-        <w:rPr>
-          <w:rFonts w:ascii="Arial" w:hAnsi="Arial" w:cs="Arial"/>
-          <w:color w:val="242729"/>
-          <w:sz w:val="23"/>
-          <w:szCs w:val="23"/>
+        <w:t xml:space="preserve"> only compares their numeric value. We know that </w:t>
+      </w:r>
+      <w:proofErr w:type="spellStart"/>
+      <w:proofErr w:type="gramStart"/>
+      <w:r>
+        <w:rPr>
+          <w:rFonts w:asciiTheme="majorHAnsi" w:hAnsiTheme="majorHAnsi" w:cstheme="majorHAnsi"/>
+          <w:sz w:val="24"/>
+          <w:szCs w:val="24"/>
           <w:shd w:val="clear" w:color="auto" w:fill="FFFFFF"/>
         </w:rPr>
-        <w:t>. </w:t>
-      </w:r>
-      <w:proofErr w:type="spellStart"/>
-      <w:proofErr w:type="gramStart"/>
-      <w:r>
-        <w:rPr>
-          <w:rStyle w:val="HTMLKodu"/>
-          <w:rFonts w:ascii="Consolas" w:eastAsiaTheme="minorHAnsi" w:hAnsi="Consolas"/>
-          <w:color w:val="242729"/>
-          <w:bdr w:val="none" w:sz="0" w:space="0" w:color="auto" w:frame="1"/>
-        </w:rPr>
         <w:t>compareTo</w:t>
       </w:r>
       <w:proofErr w:type="spellEnd"/>
       <w:r>
         <w:rPr>
-          <w:rStyle w:val="HTMLKodu"/>
-          <w:rFonts w:ascii="Consolas" w:eastAsiaTheme="minorHAnsi" w:hAnsi="Consolas"/>
-          <w:color w:val="242729"/>
-          <w:bdr w:val="none" w:sz="0" w:space="0" w:color="auto" w:frame="1"/>
+          <w:rFonts w:asciiTheme="majorHAnsi" w:hAnsiTheme="majorHAnsi" w:cstheme="majorHAnsi"/>
+          <w:sz w:val="24"/>
+          <w:szCs w:val="24"/>
+          <w:shd w:val="clear" w:color="auto" w:fill="FFFFFF"/>
         </w:rPr>
         <w:t>(</w:t>
       </w:r>
       <w:proofErr w:type="gramEnd"/>
       <w:r>
         <w:rPr>
-          <w:rStyle w:val="HTMLKodu"/>
-          <w:rFonts w:ascii="Consolas" w:eastAsiaTheme="minorHAnsi" w:hAnsi="Consolas"/>
-          <w:color w:val="242729"/>
-          <w:bdr w:val="none" w:sz="0" w:space="0" w:color="auto" w:frame="1"/>
-        </w:rPr>
-        <w:t>)</w:t>
-      </w:r>
-      <w:r>
-        <w:rPr>
-          <w:rFonts w:ascii="Arial" w:hAnsi="Arial" w:cs="Arial"/>
-          <w:color w:val="242729"/>
-          <w:sz w:val="23"/>
-          <w:szCs w:val="23"/>
-          <w:shd w:val="clear" w:color="auto" w:fill="FFFFFF"/>
-        </w:rPr>
-        <w:t> only</w:t>
-      </w:r>
-      <w:r>
-        <w:rPr>
-          <w:rFonts w:ascii="Arial" w:hAnsi="Arial" w:cs="Arial"/>
-          <w:color w:val="242729"/>
-          <w:sz w:val="23"/>
-          <w:szCs w:val="23"/>
-          <w:shd w:val="clear" w:color="auto" w:fill="FFFFFF"/>
-        </w:rPr>
-        <w:t xml:space="preserve"> </w:t>
-      </w:r>
-      <w:r>
-        <w:rPr>
-          <w:rFonts w:ascii="Arial" w:hAnsi="Arial" w:cs="Arial"/>
-          <w:color w:val="242729"/>
-          <w:sz w:val="23"/>
-          <w:szCs w:val="23"/>
-          <w:shd w:val="clear" w:color="auto" w:fill="FFFFFF"/>
-        </w:rPr>
-        <w:t>compares their numeric value.</w:t>
-      </w:r>
-      <w:r>
-        <w:rPr>
-          <w:rFonts w:ascii="Arial" w:hAnsi="Arial" w:cs="Arial"/>
-          <w:color w:val="242729"/>
-          <w:sz w:val="23"/>
-          <w:szCs w:val="23"/>
-          <w:shd w:val="clear" w:color="auto" w:fill="FFFFFF"/>
-        </w:rPr>
-        <w:t xml:space="preserve"> We know that </w:t>
-      </w:r>
-      <w:proofErr w:type="spellStart"/>
-      <w:proofErr w:type="gramStart"/>
-      <w:r>
-        <w:rPr>
-          <w:rFonts w:ascii="Arial" w:hAnsi="Arial" w:cs="Arial"/>
-          <w:color w:val="242729"/>
-          <w:sz w:val="23"/>
-          <w:szCs w:val="23"/>
-          <w:shd w:val="clear" w:color="auto" w:fill="FFFFFF"/>
-        </w:rPr>
-        <w:t>compareTo</w:t>
-      </w:r>
-      <w:proofErr w:type="spellEnd"/>
-      <w:r>
-        <w:rPr>
-          <w:rFonts w:ascii="Arial" w:hAnsi="Arial" w:cs="Arial"/>
-          <w:color w:val="242729"/>
-          <w:sz w:val="23"/>
-          <w:szCs w:val="23"/>
-          <w:shd w:val="clear" w:color="auto" w:fill="FFFFFF"/>
-        </w:rPr>
-        <w:t>(</w:t>
-      </w:r>
-      <w:proofErr w:type="gramEnd"/>
-      <w:r>
-        <w:rPr>
-          <w:rFonts w:ascii="Arial" w:hAnsi="Arial" w:cs="Arial"/>
-          <w:color w:val="242729"/>
-          <w:sz w:val="23"/>
-          <w:szCs w:val="23"/>
+          <w:rFonts w:asciiTheme="majorHAnsi" w:hAnsiTheme="majorHAnsi" w:cstheme="majorHAnsi"/>
+          <w:sz w:val="24"/>
+          <w:szCs w:val="24"/>
           <w:shd w:val="clear" w:color="auto" w:fill="FFFFFF"/>
         </w:rPr>
         <w:t>) returns:</w:t>
@@ -337,13 +572,17 @@
     <w:p>
       <w:pPr>
         <w:pStyle w:val="ListeParagraf"/>
-      </w:pPr>
-      <w:r>
-        <w:rPr>
-          <w:rFonts w:ascii="Courier New" w:hAnsi="Courier New" w:cs="Courier New"/>
-          <w:color w:val="353833"/>
-          <w:sz w:val="21"/>
-          <w:szCs w:val="21"/>
+        <w:rPr>
+          <w:rFonts w:asciiTheme="majorHAnsi" w:hAnsiTheme="majorHAnsi" w:cstheme="majorHAnsi"/>
+          <w:sz w:val="24"/>
+          <w:szCs w:val="24"/>
+        </w:rPr>
+      </w:pPr>
+      <w:r>
+        <w:rPr>
+          <w:rFonts w:asciiTheme="majorHAnsi" w:hAnsiTheme="majorHAnsi" w:cstheme="majorHAnsi"/>
+          <w:sz w:val="24"/>
+          <w:szCs w:val="24"/>
           <w:shd w:val="clear" w:color="auto" w:fill="FFFFFF"/>
         </w:rPr>
         <w:t>-1, 0, or 1 as this </w:t>
@@ -352,10 +591,9 @@
       <w:r>
         <w:rPr>
           <w:rStyle w:val="HTMLKodu"/>
-          <w:rFonts w:eastAsiaTheme="minorHAnsi"/>
-          <w:color w:val="353833"/>
-          <w:sz w:val="21"/>
-          <w:szCs w:val="21"/>
+          <w:rFonts w:asciiTheme="majorHAnsi" w:eastAsiaTheme="minorHAnsi" w:hAnsiTheme="majorHAnsi" w:cstheme="majorHAnsi"/>
+          <w:sz w:val="24"/>
+          <w:szCs w:val="24"/>
           <w:shd w:val="clear" w:color="auto" w:fill="FFFFFF"/>
         </w:rPr>
         <w:t>BigDecimal</w:t>
@@ -363,10 +601,9 @@
       <w:proofErr w:type="spellEnd"/>
       <w:r>
         <w:rPr>
-          <w:rFonts w:ascii="Courier New" w:hAnsi="Courier New" w:cs="Courier New"/>
-          <w:color w:val="353833"/>
-          <w:sz w:val="21"/>
-          <w:szCs w:val="21"/>
+          <w:rFonts w:asciiTheme="majorHAnsi" w:hAnsiTheme="majorHAnsi" w:cstheme="majorHAnsi"/>
+          <w:sz w:val="24"/>
+          <w:szCs w:val="24"/>
           <w:shd w:val="clear" w:color="auto" w:fill="FFFFFF"/>
         </w:rPr>
         <w:t> is numerically less than, equal to, or greater than </w:t>
@@ -374,63 +611,79 @@
       <w:r>
         <w:rPr>
           <w:rStyle w:val="HTMLKodu"/>
-          <w:rFonts w:eastAsiaTheme="minorHAnsi"/>
-          <w:color w:val="353833"/>
-          <w:sz w:val="21"/>
-          <w:szCs w:val="21"/>
+          <w:rFonts w:asciiTheme="majorHAnsi" w:eastAsiaTheme="minorHAnsi" w:hAnsiTheme="majorHAnsi" w:cstheme="majorHAnsi"/>
+          <w:sz w:val="24"/>
+          <w:szCs w:val="24"/>
           <w:shd w:val="clear" w:color="auto" w:fill="FFFFFF"/>
         </w:rPr>
         <w:t>val</w:t>
       </w:r>
       <w:r>
         <w:rPr>
-          <w:rFonts w:ascii="Courier New" w:hAnsi="Courier New" w:cs="Courier New"/>
-          <w:color w:val="353833"/>
-          <w:sz w:val="21"/>
-          <w:szCs w:val="21"/>
+          <w:rFonts w:asciiTheme="majorHAnsi" w:hAnsiTheme="majorHAnsi" w:cstheme="majorHAnsi"/>
+          <w:sz w:val="24"/>
+          <w:szCs w:val="24"/>
           <w:shd w:val="clear" w:color="auto" w:fill="FFFFFF"/>
         </w:rPr>
-        <w:t>.</w:t>
-      </w:r>
-      <w:r>
-        <w:rPr>
-          <w:rFonts w:ascii="Arial" w:hAnsi="Arial" w:cs="Arial"/>
-          <w:color w:val="242729"/>
-          <w:sz w:val="23"/>
-          <w:szCs w:val="23"/>
-          <w:shd w:val="clear" w:color="auto" w:fill="FFFFFF"/>
-        </w:rPr>
-        <w:t xml:space="preserve"> </w:t>
+        <w:t xml:space="preserve">. </w:t>
       </w:r>
     </w:p>
     <w:p>
       <w:pPr>
         <w:pStyle w:val="ListeParagraf"/>
+        <w:rPr>
+          <w:rFonts w:asciiTheme="majorHAnsi" w:hAnsiTheme="majorHAnsi" w:cstheme="majorHAnsi"/>
+          <w:sz w:val="24"/>
+          <w:szCs w:val="24"/>
+        </w:rPr>
       </w:pPr>
       <w:proofErr w:type="gramStart"/>
       <w:r>
+        <w:rPr>
+          <w:rFonts w:asciiTheme="majorHAnsi" w:hAnsiTheme="majorHAnsi" w:cstheme="majorHAnsi"/>
+          <w:sz w:val="24"/>
+          <w:szCs w:val="24"/>
+        </w:rPr>
         <w:t>So</w:t>
       </w:r>
       <w:proofErr w:type="gramEnd"/>
       <w:r>
-        <w:t xml:space="preserve"> if </w:t>
-      </w:r>
-      <w:r>
-        <w:t>bd1.equals(bd2) is true, bd1.compareTo(bd2)</w:t>
-      </w:r>
-      <w:r>
-        <w:t xml:space="preserve"> </w:t>
-      </w:r>
-      <w:r>
-        <w:rPr>
+        <w:rPr>
+          <w:rFonts w:asciiTheme="majorHAnsi" w:hAnsiTheme="majorHAnsi" w:cstheme="majorHAnsi"/>
+          <w:sz w:val="24"/>
+          <w:szCs w:val="24"/>
+        </w:rPr>
+        <w:t xml:space="preserve"> if bd1.equals(bd2) is true, bd1.compareTo(bd2) </w:t>
+      </w:r>
+      <w:r>
+        <w:rPr>
+          <w:rFonts w:asciiTheme="majorHAnsi" w:hAnsiTheme="majorHAnsi" w:cstheme="majorHAnsi"/>
           <w:b/>
           <w:bCs/>
+          <w:sz w:val="24"/>
+          <w:szCs w:val="24"/>
         </w:rPr>
         <w:t>will return 0</w:t>
       </w:r>
       <w:r>
+        <w:rPr>
+          <w:rFonts w:asciiTheme="majorHAnsi" w:hAnsiTheme="majorHAnsi" w:cstheme="majorHAnsi"/>
+          <w:sz w:val="24"/>
+          <w:szCs w:val="24"/>
+        </w:rPr>
         <w:t xml:space="preserve">. </w:t>
       </w:r>
+    </w:p>
+    <w:p>
+      <w:pPr>
+        <w:pStyle w:val="ListeParagraf"/>
+        <w:ind w:left="630"/>
+        <w:rPr>
+          <w:rFonts w:asciiTheme="majorHAnsi" w:hAnsiTheme="majorHAnsi" w:cstheme="majorHAnsi"/>
+          <w:sz w:val="24"/>
+          <w:szCs w:val="24"/>
+        </w:rPr>
+      </w:pPr>
     </w:p>
     <w:p>
       <w:pPr>
@@ -439,36 +692,87 @@
           <w:ilvl w:val="0"/>
           <w:numId w:val="2"/>
         </w:numPr>
+        <w:rPr>
+          <w:rFonts w:asciiTheme="majorHAnsi" w:hAnsiTheme="majorHAnsi" w:cstheme="majorHAnsi"/>
+          <w:sz w:val="24"/>
+          <w:szCs w:val="24"/>
+        </w:rPr>
       </w:pPr>
       <w:proofErr w:type="spellStart"/>
       <w:proofErr w:type="gramStart"/>
       <w:r>
+        <w:rPr>
+          <w:rFonts w:asciiTheme="majorHAnsi" w:hAnsiTheme="majorHAnsi" w:cstheme="majorHAnsi"/>
+          <w:sz w:val="24"/>
+          <w:szCs w:val="24"/>
+        </w:rPr>
         <w:t>compareTo</w:t>
       </w:r>
       <w:proofErr w:type="spellEnd"/>
       <w:r>
+        <w:rPr>
+          <w:rFonts w:asciiTheme="majorHAnsi" w:hAnsiTheme="majorHAnsi" w:cstheme="majorHAnsi"/>
+          <w:sz w:val="24"/>
+          <w:szCs w:val="24"/>
+        </w:rPr>
         <w:t>(</w:t>
       </w:r>
       <w:proofErr w:type="gramEnd"/>
       <w:r>
+        <w:rPr>
+          <w:rFonts w:asciiTheme="majorHAnsi" w:hAnsiTheme="majorHAnsi" w:cstheme="majorHAnsi"/>
+          <w:sz w:val="24"/>
+          <w:szCs w:val="24"/>
+        </w:rPr>
         <w:t xml:space="preserve">) will return true if the values are same, but equals() looks the scale too. So for example if </w:t>
       </w:r>
       <w:r>
+        <w:rPr>
+          <w:rFonts w:asciiTheme="majorHAnsi" w:hAnsiTheme="majorHAnsi" w:cstheme="majorHAnsi"/>
+          <w:sz w:val="24"/>
+          <w:szCs w:val="24"/>
+        </w:rPr>
         <w:t xml:space="preserve">bd1 is “2.0” and bd2 is “2.00” </w:t>
       </w:r>
       <w:proofErr w:type="spellStart"/>
       <w:proofErr w:type="gramStart"/>
       <w:r>
+        <w:rPr>
+          <w:rFonts w:asciiTheme="majorHAnsi" w:hAnsiTheme="majorHAnsi" w:cstheme="majorHAnsi"/>
+          <w:sz w:val="24"/>
+          <w:szCs w:val="24"/>
+        </w:rPr>
         <w:t>compareTo</w:t>
       </w:r>
       <w:proofErr w:type="spellEnd"/>
       <w:r>
+        <w:rPr>
+          <w:rFonts w:asciiTheme="majorHAnsi" w:hAnsiTheme="majorHAnsi" w:cstheme="majorHAnsi"/>
+          <w:sz w:val="24"/>
+          <w:szCs w:val="24"/>
+        </w:rPr>
         <w:t>(</w:t>
       </w:r>
       <w:proofErr w:type="gramEnd"/>
       <w:r>
+        <w:rPr>
+          <w:rFonts w:asciiTheme="majorHAnsi" w:hAnsiTheme="majorHAnsi" w:cstheme="majorHAnsi"/>
+          <w:sz w:val="24"/>
+          <w:szCs w:val="24"/>
+        </w:rPr>
         <w:t>) will return 0 but equals() will return false. Because scales are not same.</w:t>
       </w:r>
+    </w:p>
+    <w:p>
+      <w:pPr>
+        <w:pStyle w:val="ListeParagraf"/>
+        <w:ind w:left="630"/>
+        <w:rPr>
+          <w:rFonts w:asciiTheme="majorHAnsi" w:hAnsiTheme="majorHAnsi" w:cstheme="majorHAnsi"/>
+          <w:sz w:val="24"/>
+          <w:szCs w:val="24"/>
+        </w:rPr>
+      </w:pPr>
     </w:p>
     <w:p>
       <w:pPr>
@@ -477,13 +781,31 @@
           <w:ilvl w:val="0"/>
           <w:numId w:val="2"/>
         </w:numPr>
-      </w:pPr>
-      <w:r>
-        <w:t>If bd1 represents 1.0 and bd2 represents 5.0, bd1.divide(bd2)</w:t>
-      </w:r>
-      <w:r>
-        <w:t xml:space="preserve"> will give 0.2 result because the result terminating in one point.</w:t>
-      </w:r>
+        <w:rPr>
+          <w:rFonts w:asciiTheme="majorHAnsi" w:hAnsiTheme="majorHAnsi" w:cstheme="majorHAnsi"/>
+          <w:sz w:val="24"/>
+          <w:szCs w:val="24"/>
+        </w:rPr>
+      </w:pPr>
+      <w:r>
+        <w:rPr>
+          <w:rFonts w:asciiTheme="majorHAnsi" w:hAnsiTheme="majorHAnsi" w:cstheme="majorHAnsi"/>
+          <w:sz w:val="24"/>
+          <w:szCs w:val="24"/>
+        </w:rPr>
+        <w:t>If bd1 represents 1.0 and bd2 represents 5.0, bd1.divide(bd2) will give 0.2 result because the result terminating in one point.</w:t>
+      </w:r>
+    </w:p>
+    <w:p>
+      <w:pPr>
+        <w:pStyle w:val="ListeParagraf"/>
+        <w:ind w:left="630"/>
+        <w:rPr>
+          <w:rFonts w:asciiTheme="majorHAnsi" w:hAnsiTheme="majorHAnsi" w:cstheme="majorHAnsi"/>
+          <w:sz w:val="24"/>
+          <w:szCs w:val="24"/>
+        </w:rPr>
+      </w:pPr>
     </w:p>
     <w:p>
       <w:pPr>
@@ -492,58 +814,103 @@
           <w:ilvl w:val="0"/>
           <w:numId w:val="2"/>
         </w:numPr>
-      </w:pPr>
-      <w:r>
-        <w:t>If bd1 represents 1.0 and bd2 represents 3.0</w:t>
-      </w:r>
-      <w:r>
-        <w:t>,</w:t>
-      </w:r>
-      <w:r>
-        <w:t xml:space="preserve"> bd1.divide(bd2)</w:t>
-      </w:r>
-      <w:r>
-        <w:t xml:space="preserve"> will give </w:t>
-      </w:r>
-      <w:proofErr w:type="spellStart"/>
-      <w:r>
+        <w:rPr>
+          <w:rFonts w:asciiTheme="majorHAnsi" w:hAnsiTheme="majorHAnsi" w:cstheme="majorHAnsi"/>
+          <w:sz w:val="24"/>
+          <w:szCs w:val="24"/>
+        </w:rPr>
+      </w:pPr>
+      <w:r>
+        <w:rPr>
+          <w:rFonts w:asciiTheme="majorHAnsi" w:hAnsiTheme="majorHAnsi" w:cstheme="majorHAnsi"/>
+          <w:sz w:val="24"/>
+          <w:szCs w:val="24"/>
+        </w:rPr>
+        <w:t xml:space="preserve">If bd1 represents 1.0 and bd2 represents 3.0, bd1.divide(bd2) will give </w:t>
+      </w:r>
+      <w:proofErr w:type="spellStart"/>
+      <w:r>
+        <w:rPr>
+          <w:rFonts w:asciiTheme="majorHAnsi" w:hAnsiTheme="majorHAnsi" w:cstheme="majorHAnsi"/>
+          <w:sz w:val="24"/>
+          <w:szCs w:val="24"/>
+        </w:rPr>
         <w:t>ArithmeticException</w:t>
       </w:r>
       <w:proofErr w:type="spellEnd"/>
       <w:r>
+        <w:rPr>
+          <w:rFonts w:asciiTheme="majorHAnsi" w:hAnsiTheme="majorHAnsi" w:cstheme="majorHAnsi"/>
+          <w:sz w:val="24"/>
+          <w:szCs w:val="24"/>
+        </w:rPr>
         <w:t>. Because the result is 0.333</w:t>
       </w:r>
       <w:r>
         <w:rPr>
+          <w:rFonts w:asciiTheme="majorHAnsi" w:hAnsiTheme="majorHAnsi" w:cstheme="majorHAnsi"/>
+          <w:sz w:val="24"/>
+          <w:szCs w:val="24"/>
           <w:u w:val="single"/>
         </w:rPr>
         <w:t>3</w:t>
       </w:r>
       <w:r>
+        <w:rPr>
+          <w:rFonts w:asciiTheme="majorHAnsi" w:hAnsiTheme="majorHAnsi" w:cstheme="majorHAnsi"/>
+          <w:sz w:val="24"/>
+          <w:szCs w:val="24"/>
+        </w:rPr>
         <w:t xml:space="preserve"> and there is no exact representation for decimal result</w:t>
       </w:r>
       <w:r>
+        <w:rPr>
+          <w:rFonts w:asciiTheme="majorHAnsi" w:hAnsiTheme="majorHAnsi" w:cstheme="majorHAnsi"/>
+          <w:sz w:val="24"/>
+          <w:szCs w:val="24"/>
+        </w:rPr>
         <w:t>.</w:t>
       </w:r>
     </w:p>
     <w:p>
       <w:pPr>
-        <w:pStyle w:val="NormalWeb"/>
+        <w:pStyle w:val="ListeParagraf"/>
+        <w:rPr>
+          <w:rFonts w:asciiTheme="majorHAnsi" w:hAnsiTheme="majorHAnsi" w:cstheme="majorHAnsi"/>
+        </w:rPr>
+      </w:pPr>
+    </w:p>
+    <w:p>
+      <w:pPr>
+        <w:pStyle w:val="ListeParagraf"/>
         <w:numPr>
           <w:ilvl w:val="0"/>
           <w:numId w:val="2"/>
         </w:numPr>
-        <w:shd w:val="clear" w:color="auto" w:fill="FFFFFF"/>
-      </w:pPr>
-      <w:r>
+        <w:rPr>
+          <w:rFonts w:asciiTheme="majorHAnsi" w:hAnsiTheme="majorHAnsi" w:cstheme="majorHAnsi"/>
+          <w:sz w:val="24"/>
+          <w:szCs w:val="24"/>
+        </w:rPr>
+      </w:pPr>
+      <w:r>
+        <w:rPr>
+          <w:rFonts w:asciiTheme="majorHAnsi" w:hAnsiTheme="majorHAnsi" w:cstheme="majorHAnsi"/>
+        </w:rPr>
         <w:t xml:space="preserve">First Why we are using </w:t>
       </w:r>
       <w:proofErr w:type="spellStart"/>
       <w:r>
+        <w:rPr>
+          <w:rFonts w:asciiTheme="majorHAnsi" w:hAnsiTheme="majorHAnsi" w:cstheme="majorHAnsi"/>
+        </w:rPr>
         <w:t>MathContext</w:t>
       </w:r>
       <w:proofErr w:type="spellEnd"/>
       <w:r>
+        <w:rPr>
+          <w:rFonts w:asciiTheme="majorHAnsi" w:hAnsiTheme="majorHAnsi" w:cstheme="majorHAnsi"/>
+        </w:rPr>
         <w:t xml:space="preserve">: </w:t>
       </w:r>
     </w:p>
@@ -557,29 +924,18 @@
         <w:shd w:val="clear" w:color="auto" w:fill="FFFFFF"/>
         <w:spacing w:beforeAutospacing="1" w:after="100" w:afterAutospacing="1" w:line="240" w:lineRule="auto"/>
         <w:rPr>
-          <w:rFonts w:ascii="Georgia" w:eastAsia="Times New Roman" w:hAnsi="Georgia" w:cs="Times New Roman"/>
-          <w:color w:val="474747"/>
-          <w:sz w:val="21"/>
-          <w:szCs w:val="21"/>
-        </w:rPr>
-      </w:pPr>
-      <w:r>
-        <w:rPr>
-          <w:rFonts w:ascii="Courier New" w:eastAsia="Times New Roman" w:hAnsi="Courier New" w:cs="Courier New"/>
-          <w:color w:val="474747"/>
-          <w:sz w:val="21"/>
-          <w:szCs w:val="21"/>
-        </w:rPr>
-        <w:t>precision</w:t>
-      </w:r>
-      <w:r>
-        <w:rPr>
-          <w:rFonts w:ascii="Georgia" w:eastAsia="Times New Roman" w:hAnsi="Georgia" w:cs="Times New Roman"/>
-          <w:color w:val="474747"/>
-          <w:sz w:val="21"/>
-          <w:szCs w:val="21"/>
-        </w:rPr>
-        <w:t>: the number of digits to be used for an operation; results are rounded to this precision</w:t>
+          <w:rFonts w:asciiTheme="majorHAnsi" w:eastAsia="Times New Roman" w:hAnsiTheme="majorHAnsi" w:cstheme="majorHAnsi"/>
+          <w:sz w:val="24"/>
+          <w:szCs w:val="24"/>
+        </w:rPr>
+      </w:pPr>
+      <w:r>
+        <w:rPr>
+          <w:rFonts w:asciiTheme="majorHAnsi" w:eastAsia="Times New Roman" w:hAnsiTheme="majorHAnsi" w:cstheme="majorHAnsi"/>
+          <w:sz w:val="24"/>
+          <w:szCs w:val="24"/>
+        </w:rPr>
+        <w:t>precision: the number of digits to be used for an operation; results are rounded to this precision</w:t>
       </w:r>
     </w:p>
     <w:p>
@@ -592,85 +948,76 @@
         <w:shd w:val="clear" w:color="auto" w:fill="FFFFFF"/>
         <w:spacing w:beforeAutospacing="1" w:after="100" w:afterAutospacing="1" w:line="240" w:lineRule="auto"/>
         <w:rPr>
-          <w:rFonts w:ascii="Georgia" w:eastAsia="Times New Roman" w:hAnsi="Georgia" w:cs="Times New Roman"/>
-          <w:color w:val="474747"/>
-          <w:sz w:val="21"/>
-          <w:szCs w:val="21"/>
-        </w:rPr>
-      </w:pPr>
-      <w:proofErr w:type="spellStart"/>
-      <w:r>
-        <w:rPr>
-          <w:rFonts w:ascii="Courier New" w:eastAsia="Times New Roman" w:hAnsi="Courier New" w:cs="Courier New"/>
-          <w:color w:val="474747"/>
-          <w:sz w:val="21"/>
-          <w:szCs w:val="21"/>
+          <w:rFonts w:asciiTheme="majorHAnsi" w:eastAsia="Times New Roman" w:hAnsiTheme="majorHAnsi" w:cstheme="majorHAnsi"/>
+          <w:sz w:val="24"/>
+          <w:szCs w:val="24"/>
+        </w:rPr>
+      </w:pPr>
+      <w:proofErr w:type="spellStart"/>
+      <w:r>
+        <w:rPr>
+          <w:rFonts w:asciiTheme="majorHAnsi" w:eastAsia="Times New Roman" w:hAnsiTheme="majorHAnsi" w:cstheme="majorHAnsi"/>
+          <w:sz w:val="24"/>
+          <w:szCs w:val="24"/>
         </w:rPr>
         <w:t>roundingMode</w:t>
       </w:r>
       <w:proofErr w:type="spellEnd"/>
       <w:r>
         <w:rPr>
-          <w:rFonts w:ascii="Georgia" w:eastAsia="Times New Roman" w:hAnsi="Georgia" w:cs="Times New Roman"/>
-          <w:color w:val="474747"/>
-          <w:sz w:val="21"/>
-          <w:szCs w:val="21"/>
+          <w:rFonts w:asciiTheme="majorHAnsi" w:eastAsia="Times New Roman" w:hAnsiTheme="majorHAnsi" w:cstheme="majorHAnsi"/>
+          <w:sz w:val="24"/>
+          <w:szCs w:val="24"/>
         </w:rPr>
         <w:t>: a </w:t>
       </w:r>
       <w:proofErr w:type="spellStart"/>
       <w:r>
         <w:rPr>
-          <w:rFonts w:ascii="Georgia" w:eastAsia="Times New Roman" w:hAnsi="Georgia" w:cs="Times New Roman"/>
-          <w:color w:val="474747"/>
-          <w:sz w:val="21"/>
-          <w:szCs w:val="21"/>
+          <w:rFonts w:asciiTheme="majorHAnsi" w:eastAsia="Times New Roman" w:hAnsiTheme="majorHAnsi" w:cstheme="majorHAnsi"/>
+          <w:sz w:val="24"/>
+          <w:szCs w:val="24"/>
         </w:rPr>
         <w:fldChar w:fldCharType="begin"/>
       </w:r>
       <w:r>
         <w:rPr>
-          <w:rFonts w:ascii="Georgia" w:eastAsia="Times New Roman" w:hAnsi="Georgia" w:cs="Times New Roman"/>
-          <w:color w:val="474747"/>
-          <w:sz w:val="21"/>
-          <w:szCs w:val="21"/>
+          <w:rFonts w:asciiTheme="majorHAnsi" w:eastAsia="Times New Roman" w:hAnsiTheme="majorHAnsi" w:cstheme="majorHAnsi"/>
+          <w:sz w:val="24"/>
+          <w:szCs w:val="24"/>
         </w:rPr>
         <w:instrText xml:space="preserve"> HYPERLINK "https://docs.oracle.com/javase/8/docs/api/java/math/RoundingMode.html" \o "enum in java.math" </w:instrText>
       </w:r>
       <w:r>
         <w:rPr>
-          <w:rFonts w:ascii="Georgia" w:eastAsia="Times New Roman" w:hAnsi="Georgia" w:cs="Times New Roman"/>
-          <w:color w:val="474747"/>
-          <w:sz w:val="21"/>
-          <w:szCs w:val="21"/>
+          <w:rFonts w:asciiTheme="majorHAnsi" w:eastAsia="Times New Roman" w:hAnsiTheme="majorHAnsi" w:cstheme="majorHAnsi"/>
+          <w:sz w:val="24"/>
+          <w:szCs w:val="24"/>
         </w:rPr>
         <w:fldChar w:fldCharType="separate"/>
       </w:r>
       <w:r>
         <w:rPr>
-          <w:rFonts w:ascii="Courier New" w:eastAsia="Times New Roman" w:hAnsi="Courier New" w:cs="Courier New"/>
-          <w:color w:val="4A6782"/>
-          <w:sz w:val="21"/>
-          <w:szCs w:val="21"/>
+          <w:rFonts w:asciiTheme="majorHAnsi" w:eastAsia="Times New Roman" w:hAnsiTheme="majorHAnsi" w:cstheme="majorHAnsi"/>
+          <w:sz w:val="24"/>
+          <w:szCs w:val="24"/>
         </w:rPr>
         <w:t>RoundingMode</w:t>
       </w:r>
       <w:proofErr w:type="spellEnd"/>
       <w:r>
         <w:rPr>
-          <w:rFonts w:ascii="Georgia" w:eastAsia="Times New Roman" w:hAnsi="Georgia" w:cs="Times New Roman"/>
-          <w:color w:val="474747"/>
-          <w:sz w:val="21"/>
-          <w:szCs w:val="21"/>
+          <w:rFonts w:asciiTheme="majorHAnsi" w:eastAsia="Times New Roman" w:hAnsiTheme="majorHAnsi" w:cstheme="majorHAnsi"/>
+          <w:sz w:val="24"/>
+          <w:szCs w:val="24"/>
         </w:rPr>
         <w:fldChar w:fldCharType="end"/>
       </w:r>
       <w:r>
         <w:rPr>
-          <w:rFonts w:ascii="Georgia" w:eastAsia="Times New Roman" w:hAnsi="Georgia" w:cs="Times New Roman"/>
-          <w:color w:val="474747"/>
-          <w:sz w:val="21"/>
-          <w:szCs w:val="21"/>
+          <w:rFonts w:asciiTheme="majorHAnsi" w:eastAsia="Times New Roman" w:hAnsiTheme="majorHAnsi" w:cstheme="majorHAnsi"/>
+          <w:sz w:val="24"/>
+          <w:szCs w:val="24"/>
         </w:rPr>
         <w:t> object which specifies the algorithm to be used for rounding.</w:t>
       </w:r>
@@ -678,13 +1025,17 @@
     <w:p>
       <w:pPr>
         <w:ind w:left="720"/>
-      </w:pPr>
-      <w:r>
-        <w:rPr>
-          <w:rFonts w:ascii="Georgia" w:hAnsi="Georgia"/>
-          <w:color w:val="474747"/>
-          <w:sz w:val="21"/>
-          <w:szCs w:val="21"/>
+        <w:rPr>
+          <w:rFonts w:asciiTheme="majorHAnsi" w:hAnsiTheme="majorHAnsi" w:cstheme="majorHAnsi"/>
+          <w:sz w:val="24"/>
+          <w:szCs w:val="24"/>
+        </w:rPr>
+      </w:pPr>
+      <w:r>
+        <w:rPr>
+          <w:rFonts w:asciiTheme="majorHAnsi" w:hAnsiTheme="majorHAnsi" w:cstheme="majorHAnsi"/>
+          <w:sz w:val="24"/>
+          <w:szCs w:val="24"/>
           <w:shd w:val="clear" w:color="auto" w:fill="FFFFFF"/>
         </w:rPr>
         <w:t xml:space="preserve">In document: </w:t>
@@ -693,10 +1044,9 @@
       <w:r>
         <w:rPr>
           <w:rStyle w:val="HTMLKodu"/>
-          <w:rFonts w:eastAsiaTheme="minorHAnsi"/>
-          <w:color w:val="474747"/>
-          <w:sz w:val="21"/>
-          <w:szCs w:val="21"/>
+          <w:rFonts w:asciiTheme="majorHAnsi" w:eastAsiaTheme="minorHAnsi" w:hAnsiTheme="majorHAnsi" w:cstheme="majorHAnsi"/>
+          <w:sz w:val="24"/>
+          <w:szCs w:val="24"/>
           <w:shd w:val="clear" w:color="auto" w:fill="FFFFFF"/>
         </w:rPr>
         <w:t>MathContext</w:t>
@@ -704,10 +1054,9 @@
       <w:proofErr w:type="spellEnd"/>
       <w:r>
         <w:rPr>
-          <w:rFonts w:ascii="Georgia" w:hAnsi="Georgia"/>
-          <w:color w:val="474747"/>
-          <w:sz w:val="21"/>
-          <w:szCs w:val="21"/>
+          <w:rFonts w:asciiTheme="majorHAnsi" w:hAnsiTheme="majorHAnsi" w:cstheme="majorHAnsi"/>
+          <w:sz w:val="24"/>
+          <w:szCs w:val="24"/>
           <w:shd w:val="clear" w:color="auto" w:fill="FFFFFF"/>
         </w:rPr>
         <w:t> object with a precision setting matching the IEEE 754R Decimal128 format, 34 digits, and a rounding mode of </w:t>
@@ -716,10 +1065,9 @@
         <w:r>
           <w:rPr>
             <w:rStyle w:val="HTMLKodu"/>
-            <w:rFonts w:eastAsiaTheme="minorHAnsi"/>
-            <w:color w:val="4A6782"/>
-            <w:sz w:val="21"/>
-            <w:szCs w:val="21"/>
+            <w:rFonts w:asciiTheme="majorHAnsi" w:eastAsiaTheme="minorHAnsi" w:hAnsiTheme="majorHAnsi" w:cstheme="majorHAnsi"/>
+            <w:sz w:val="24"/>
+            <w:szCs w:val="24"/>
             <w:shd w:val="clear" w:color="auto" w:fill="FFFFFF"/>
           </w:rPr>
           <w:t>HALF_EVEN</w:t>
@@ -727,10 +1075,9 @@
       </w:hyperlink>
       <w:r>
         <w:rPr>
-          <w:rFonts w:ascii="Georgia" w:hAnsi="Georgia"/>
-          <w:color w:val="474747"/>
-          <w:sz w:val="21"/>
-          <w:szCs w:val="21"/>
+          <w:rFonts w:asciiTheme="majorHAnsi" w:hAnsiTheme="majorHAnsi" w:cstheme="majorHAnsi"/>
+          <w:sz w:val="24"/>
+          <w:szCs w:val="24"/>
           <w:shd w:val="clear" w:color="auto" w:fill="FFFFFF"/>
         </w:rPr>
         <w:t>, the IEEE 754R default.</w:t>
@@ -740,29 +1087,26 @@
       <w:pPr>
         <w:pStyle w:val="ListeParagraf"/>
         <w:rPr>
-          <w:rFonts w:ascii="Arial" w:hAnsi="Arial" w:cs="Arial"/>
-          <w:color w:val="242729"/>
-          <w:sz w:val="23"/>
-          <w:szCs w:val="23"/>
+          <w:rFonts w:asciiTheme="majorHAnsi" w:hAnsiTheme="majorHAnsi" w:cstheme="majorHAnsi"/>
+          <w:sz w:val="24"/>
+          <w:szCs w:val="24"/>
           <w:shd w:val="clear" w:color="auto" w:fill="FFFFFF"/>
         </w:rPr>
       </w:pPr>
       <w:r>
         <w:rPr>
-          <w:rFonts w:ascii="Arial" w:hAnsi="Arial" w:cs="Arial"/>
-          <w:color w:val="242729"/>
-          <w:sz w:val="23"/>
-          <w:szCs w:val="23"/>
+          <w:rFonts w:asciiTheme="majorHAnsi" w:hAnsiTheme="majorHAnsi" w:cstheme="majorHAnsi"/>
+          <w:sz w:val="24"/>
+          <w:szCs w:val="24"/>
           <w:shd w:val="clear" w:color="auto" w:fill="FFFFFF"/>
         </w:rPr>
         <w:t xml:space="preserve">What does it mean: </w:t>
       </w:r>
       <w:r>
         <w:rPr>
-          <w:rFonts w:ascii="Arial" w:hAnsi="Arial" w:cs="Arial"/>
-          <w:color w:val="242729"/>
-          <w:sz w:val="23"/>
-          <w:szCs w:val="23"/>
+          <w:rFonts w:asciiTheme="majorHAnsi" w:hAnsiTheme="majorHAnsi" w:cstheme="majorHAnsi"/>
+          <w:sz w:val="24"/>
+          <w:szCs w:val="24"/>
           <w:shd w:val="clear" w:color="auto" w:fill="FFFFFF"/>
         </w:rPr>
         <w:t>decimal128 supports exponents between -6143 and +6144; significand has 34 digits (i.e. 0.000000000000000000000000000000000-9.999999999999999999999999999999999).</w:t>
@@ -771,87 +1115,165 @@
     <w:p>
       <w:pPr>
         <w:pStyle w:val="ListeParagraf"/>
-      </w:pPr>
-      <w:r>
-        <w:rPr>
-          <w:rFonts w:ascii="Arial" w:hAnsi="Arial" w:cs="Arial"/>
-          <w:color w:val="242729"/>
-          <w:sz w:val="23"/>
-          <w:szCs w:val="23"/>
+        <w:rPr>
+          <w:rFonts w:asciiTheme="majorHAnsi" w:hAnsiTheme="majorHAnsi" w:cstheme="majorHAnsi"/>
+          <w:sz w:val="24"/>
+          <w:szCs w:val="24"/>
+        </w:rPr>
+      </w:pPr>
+      <w:r>
+        <w:rPr>
+          <w:rFonts w:asciiTheme="majorHAnsi" w:hAnsiTheme="majorHAnsi" w:cstheme="majorHAnsi"/>
+          <w:sz w:val="24"/>
+          <w:szCs w:val="24"/>
           <w:shd w:val="clear" w:color="auto" w:fill="FFFFFF"/>
         </w:rPr>
         <w:t xml:space="preserve">For </w:t>
       </w:r>
       <w:r>
         <w:rPr>
-          <w:rFonts w:ascii="Arial" w:hAnsi="Arial" w:cs="Arial"/>
-          <w:color w:val="242729"/>
-          <w:sz w:val="23"/>
-          <w:szCs w:val="23"/>
+          <w:rFonts w:asciiTheme="majorHAnsi" w:hAnsiTheme="majorHAnsi" w:cstheme="majorHAnsi"/>
+          <w:sz w:val="24"/>
+          <w:szCs w:val="24"/>
           <w:shd w:val="clear" w:color="auto" w:fill="FFFFFF"/>
         </w:rPr>
         <w:t>example,</w:t>
       </w:r>
       <w:r>
         <w:rPr>
-          <w:rFonts w:ascii="Arial" w:hAnsi="Arial" w:cs="Arial"/>
-          <w:color w:val="242729"/>
-          <w:sz w:val="23"/>
-          <w:szCs w:val="23"/>
+          <w:rFonts w:asciiTheme="majorHAnsi" w:hAnsiTheme="majorHAnsi" w:cstheme="majorHAnsi"/>
+          <w:sz w:val="24"/>
+          <w:szCs w:val="24"/>
           <w:shd w:val="clear" w:color="auto" w:fill="FFFFFF"/>
         </w:rPr>
         <w:t xml:space="preserve"> </w:t>
       </w:r>
       <w:proofErr w:type="gramStart"/>
       <w:r>
+        <w:rPr>
+          <w:rFonts w:asciiTheme="majorHAnsi" w:hAnsiTheme="majorHAnsi" w:cstheme="majorHAnsi"/>
+          <w:sz w:val="24"/>
+          <w:szCs w:val="24"/>
+        </w:rPr>
         <w:t>If</w:t>
       </w:r>
       <w:proofErr w:type="gramEnd"/>
       <w:r>
+        <w:rPr>
+          <w:rFonts w:asciiTheme="majorHAnsi" w:hAnsiTheme="majorHAnsi" w:cstheme="majorHAnsi"/>
+          <w:sz w:val="24"/>
+          <w:szCs w:val="24"/>
+        </w:rPr>
         <w:t xml:space="preserve"> bd1 represents 1.0 and bd2 represents 3.0, </w:t>
       </w:r>
     </w:p>
     <w:p>
       <w:pPr>
         <w:pStyle w:val="ListeParagraf"/>
-      </w:pPr>
-      <w:r>
-        <w:t>bd1.divide(bd2</w:t>
-      </w:r>
-      <w:r>
-        <w:t>, MathContex.DECİMAL128</w:t>
-      </w:r>
-      <w:r>
-        <w:t>)</w:t>
-      </w:r>
-      <w:r>
-        <w:t xml:space="preserve"> will give you </w:t>
+        <w:rPr>
+          <w:rFonts w:asciiTheme="majorHAnsi" w:hAnsiTheme="majorHAnsi" w:cstheme="majorHAnsi"/>
+          <w:sz w:val="24"/>
+          <w:szCs w:val="24"/>
+        </w:rPr>
+      </w:pPr>
+      <w:r>
+        <w:rPr>
+          <w:rFonts w:asciiTheme="majorHAnsi" w:hAnsiTheme="majorHAnsi" w:cstheme="majorHAnsi"/>
+          <w:sz w:val="24"/>
+          <w:szCs w:val="24"/>
+        </w:rPr>
+        <w:t xml:space="preserve">bd1.divide(bd2, MathContex.DECİMAL128) will give you </w:t>
       </w:r>
       <w:proofErr w:type="gramStart"/>
       <w:r>
+        <w:rPr>
+          <w:rFonts w:asciiTheme="majorHAnsi" w:hAnsiTheme="majorHAnsi" w:cstheme="majorHAnsi"/>
+          <w:sz w:val="24"/>
+          <w:szCs w:val="24"/>
+        </w:rPr>
         <w:t>0.33333..</w:t>
       </w:r>
       <w:proofErr w:type="gramEnd"/>
       <w:r>
+        <w:rPr>
+          <w:rFonts w:asciiTheme="majorHAnsi" w:hAnsiTheme="majorHAnsi" w:cstheme="majorHAnsi"/>
+          <w:sz w:val="24"/>
+          <w:szCs w:val="24"/>
+        </w:rPr>
         <w:t xml:space="preserve"> there will be </w:t>
       </w:r>
       <w:r>
+        <w:rPr>
+          <w:rFonts w:asciiTheme="majorHAnsi" w:hAnsiTheme="majorHAnsi" w:cstheme="majorHAnsi"/>
+          <w:sz w:val="24"/>
+          <w:szCs w:val="24"/>
+        </w:rPr>
         <w:t>34</w:t>
       </w:r>
       <w:r>
+        <w:rPr>
+          <w:rFonts w:asciiTheme="majorHAnsi" w:hAnsiTheme="majorHAnsi" w:cstheme="majorHAnsi"/>
+          <w:sz w:val="24"/>
+          <w:szCs w:val="24"/>
+        </w:rPr>
         <w:t xml:space="preserve"> units of 3</w:t>
       </w:r>
       <w:r>
+        <w:rPr>
+          <w:rFonts w:asciiTheme="majorHAnsi" w:hAnsiTheme="majorHAnsi" w:cstheme="majorHAnsi"/>
+          <w:sz w:val="24"/>
+          <w:szCs w:val="24"/>
+        </w:rPr>
         <w:t xml:space="preserve"> and this will solve our </w:t>
       </w:r>
       <w:proofErr w:type="spellStart"/>
       <w:r>
+        <w:rPr>
+          <w:rFonts w:asciiTheme="majorHAnsi" w:hAnsiTheme="majorHAnsi" w:cstheme="majorHAnsi"/>
+          <w:sz w:val="24"/>
+          <w:szCs w:val="24"/>
+        </w:rPr>
         <w:t>ArithmeticException</w:t>
       </w:r>
       <w:proofErr w:type="spellEnd"/>
       <w:r>
+        <w:rPr>
+          <w:rFonts w:asciiTheme="majorHAnsi" w:hAnsiTheme="majorHAnsi" w:cstheme="majorHAnsi"/>
+          <w:sz w:val="24"/>
+          <w:szCs w:val="24"/>
+        </w:rPr>
         <w:t xml:space="preserve"> problem.</w:t>
       </w:r>
+    </w:p>
+    <w:p>
+      <w:pPr>
+        <w:pStyle w:val="NormalWeb"/>
+        <w:shd w:val="clear" w:color="auto" w:fill="FFFFFF"/>
+        <w:ind w:left="630"/>
+        <w:rPr>
+          <w:rFonts w:asciiTheme="majorHAnsi" w:hAnsiTheme="majorHAnsi" w:cstheme="majorHAnsi"/>
+        </w:rPr>
+      </w:pPr>
+    </w:p>
+    <w:p>
+      <w:pPr>
+        <w:pStyle w:val="NormalWeb"/>
+        <w:shd w:val="clear" w:color="auto" w:fill="FFFFFF"/>
+        <w:ind w:left="630"/>
+        <w:rPr>
+          <w:rFonts w:asciiTheme="majorHAnsi" w:hAnsiTheme="majorHAnsi" w:cstheme="majorHAnsi"/>
+        </w:rPr>
+      </w:pPr>
+    </w:p>
+    <w:p>
+      <w:pPr>
+        <w:pStyle w:val="NormalWeb"/>
+        <w:shd w:val="clear" w:color="auto" w:fill="FFFFFF"/>
+        <w:ind w:left="630"/>
+        <w:rPr>
+          <w:rFonts w:asciiTheme="majorHAnsi" w:hAnsiTheme="majorHAnsi" w:cstheme="majorHAnsi"/>
+        </w:rPr>
+      </w:pPr>
     </w:p>
     <w:p>
       <w:pPr>
@@ -860,16 +1282,731 @@
           <w:ilvl w:val="0"/>
           <w:numId w:val="2"/>
         </w:numPr>
+        <w:rPr>
+          <w:rFonts w:asciiTheme="majorHAnsi" w:hAnsiTheme="majorHAnsi" w:cstheme="majorHAnsi"/>
+          <w:sz w:val="24"/>
+          <w:szCs w:val="24"/>
+        </w:rPr>
       </w:pPr>
     </w:p>
     <w:p>
       <w:pPr>
         <w:pStyle w:val="ListeParagraf"/>
-      </w:pPr>
+        <w:numPr>
+          <w:ilvl w:val="0"/>
+          <w:numId w:val="4"/>
+        </w:numPr>
+        <w:rPr>
+          <w:rFonts w:asciiTheme="majorHAnsi" w:hAnsiTheme="majorHAnsi" w:cstheme="majorHAnsi"/>
+          <w:sz w:val="24"/>
+          <w:szCs w:val="24"/>
+        </w:rPr>
+      </w:pPr>
+      <w:r>
+        <w:rPr>
+          <w:rFonts w:asciiTheme="majorHAnsi" w:hAnsiTheme="majorHAnsi" w:cstheme="majorHAnsi"/>
+          <w:b/>
+          <w:bCs/>
+          <w:sz w:val="24"/>
+          <w:szCs w:val="24"/>
+        </w:rPr>
+        <w:t xml:space="preserve">private </w:t>
+      </w:r>
+      <w:proofErr w:type="spellStart"/>
+      <w:r>
+        <w:rPr>
+          <w:rFonts w:asciiTheme="majorHAnsi" w:hAnsiTheme="majorHAnsi" w:cstheme="majorHAnsi"/>
+          <w:b/>
+          <w:bCs/>
+          <w:sz w:val="24"/>
+          <w:szCs w:val="24"/>
+        </w:rPr>
+        <w:t>MathContext</w:t>
+      </w:r>
+      <w:proofErr w:type="spellEnd"/>
+      <w:r>
+        <w:rPr>
+          <w:rFonts w:asciiTheme="majorHAnsi" w:hAnsiTheme="majorHAnsi" w:cstheme="majorHAnsi"/>
+          <w:b/>
+          <w:bCs/>
+          <w:sz w:val="24"/>
+          <w:szCs w:val="24"/>
+        </w:rPr>
+        <w:t xml:space="preserve"> </w:t>
+      </w:r>
+      <w:proofErr w:type="spellStart"/>
+      <w:r>
+        <w:rPr>
+          <w:rFonts w:asciiTheme="majorHAnsi" w:hAnsiTheme="majorHAnsi" w:cstheme="majorHAnsi"/>
+          <w:b/>
+          <w:bCs/>
+          <w:sz w:val="24"/>
+          <w:szCs w:val="24"/>
+        </w:rPr>
+        <w:t>mathContext</w:t>
+      </w:r>
+      <w:proofErr w:type="spellEnd"/>
+      <w:r>
+        <w:rPr>
+          <w:rFonts w:asciiTheme="majorHAnsi" w:hAnsiTheme="majorHAnsi" w:cstheme="majorHAnsi"/>
+          <w:sz w:val="24"/>
+          <w:szCs w:val="24"/>
+        </w:rPr>
+        <w:t xml:space="preserve"> = </w:t>
+      </w:r>
+      <w:proofErr w:type="spellStart"/>
+      <w:r>
+        <w:rPr>
+          <w:rFonts w:asciiTheme="majorHAnsi" w:hAnsiTheme="majorHAnsi" w:cstheme="majorHAnsi"/>
+          <w:sz w:val="24"/>
+          <w:szCs w:val="24"/>
+        </w:rPr>
+        <w:t>MathContext.UNLIMITED</w:t>
+      </w:r>
+      <w:proofErr w:type="spellEnd"/>
+      <w:r>
+        <w:rPr>
+          <w:rFonts w:asciiTheme="majorHAnsi" w:hAnsiTheme="majorHAnsi" w:cstheme="majorHAnsi"/>
+          <w:sz w:val="24"/>
+          <w:szCs w:val="24"/>
+        </w:rPr>
+        <w:t xml:space="preserve">; // Default unlimited </w:t>
+      </w:r>
+      <w:proofErr w:type="spellStart"/>
+      <w:r>
+        <w:rPr>
+          <w:rFonts w:asciiTheme="majorHAnsi" w:hAnsiTheme="majorHAnsi" w:cstheme="majorHAnsi"/>
+          <w:sz w:val="24"/>
+          <w:szCs w:val="24"/>
+        </w:rPr>
+        <w:t>MathContext</w:t>
+      </w:r>
+      <w:proofErr w:type="spellEnd"/>
     </w:p>
     <w:p>
       <w:pPr>
         <w:pStyle w:val="ListeParagraf"/>
+        <w:numPr>
+          <w:ilvl w:val="0"/>
+          <w:numId w:val="14"/>
+        </w:numPr>
+        <w:rPr>
+          <w:rFonts w:asciiTheme="majorHAnsi" w:eastAsia="Times New Roman" w:hAnsiTheme="majorHAnsi" w:cstheme="majorHAnsi"/>
+          <w:sz w:val="24"/>
+          <w:szCs w:val="24"/>
+        </w:rPr>
+      </w:pPr>
+      <w:r>
+        <w:rPr>
+          <w:rFonts w:asciiTheme="majorHAnsi" w:eastAsia="Times New Roman" w:hAnsiTheme="majorHAnsi" w:cstheme="majorHAnsi"/>
+          <w:b/>
+          <w:bCs/>
+          <w:sz w:val="24"/>
+          <w:szCs w:val="24"/>
+        </w:rPr>
+        <w:t xml:space="preserve">public </w:t>
+      </w:r>
+      <w:proofErr w:type="spellStart"/>
+      <w:proofErr w:type="gramStart"/>
+      <w:r>
+        <w:rPr>
+          <w:rFonts w:asciiTheme="majorHAnsi" w:eastAsia="Times New Roman" w:hAnsiTheme="majorHAnsi" w:cstheme="majorHAnsi"/>
+          <w:b/>
+          <w:bCs/>
+          <w:sz w:val="24"/>
+          <w:szCs w:val="24"/>
+        </w:rPr>
+        <w:t>BigRational</w:t>
+      </w:r>
+      <w:proofErr w:type="spellEnd"/>
+      <w:r>
+        <w:rPr>
+          <w:rFonts w:asciiTheme="majorHAnsi" w:eastAsia="Times New Roman" w:hAnsiTheme="majorHAnsi" w:cstheme="majorHAnsi"/>
+          <w:b/>
+          <w:bCs/>
+          <w:sz w:val="24"/>
+          <w:szCs w:val="24"/>
+        </w:rPr>
+        <w:t>(</w:t>
+      </w:r>
+      <w:proofErr w:type="spellStart"/>
+      <w:proofErr w:type="gramEnd"/>
+      <w:r>
+        <w:rPr>
+          <w:rFonts w:asciiTheme="majorHAnsi" w:eastAsia="Times New Roman" w:hAnsiTheme="majorHAnsi" w:cstheme="majorHAnsi"/>
+          <w:b/>
+          <w:bCs/>
+          <w:sz w:val="24"/>
+          <w:szCs w:val="24"/>
+        </w:rPr>
+        <w:t>MathContext</w:t>
+      </w:r>
+      <w:proofErr w:type="spellEnd"/>
+      <w:r>
+        <w:rPr>
+          <w:rFonts w:asciiTheme="majorHAnsi" w:eastAsia="Times New Roman" w:hAnsiTheme="majorHAnsi" w:cstheme="majorHAnsi"/>
+          <w:b/>
+          <w:bCs/>
+          <w:sz w:val="24"/>
+          <w:szCs w:val="24"/>
+        </w:rPr>
+        <w:t xml:space="preserve"> </w:t>
+      </w:r>
+      <w:proofErr w:type="spellStart"/>
+      <w:r>
+        <w:rPr>
+          <w:rFonts w:asciiTheme="majorHAnsi" w:eastAsia="Times New Roman" w:hAnsiTheme="majorHAnsi" w:cstheme="majorHAnsi"/>
+          <w:b/>
+          <w:bCs/>
+          <w:sz w:val="24"/>
+          <w:szCs w:val="24"/>
+        </w:rPr>
+        <w:t>mathContext</w:t>
+      </w:r>
+      <w:proofErr w:type="spellEnd"/>
+      <w:r>
+        <w:rPr>
+          <w:rFonts w:asciiTheme="majorHAnsi" w:eastAsia="Times New Roman" w:hAnsiTheme="majorHAnsi" w:cstheme="majorHAnsi"/>
+          <w:b/>
+          <w:bCs/>
+          <w:sz w:val="24"/>
+          <w:szCs w:val="24"/>
+        </w:rPr>
+        <w:t>)</w:t>
+      </w:r>
+      <w:r>
+        <w:rPr>
+          <w:rFonts w:asciiTheme="majorHAnsi" w:eastAsia="Times New Roman" w:hAnsiTheme="majorHAnsi" w:cstheme="majorHAnsi"/>
+          <w:sz w:val="24"/>
+          <w:szCs w:val="24"/>
+        </w:rPr>
+        <w:t xml:space="preserve"> {</w:t>
+      </w:r>
+    </w:p>
+    <w:p>
+      <w:pPr>
+        <w:ind w:left="900" w:firstLine="540"/>
+        <w:rPr>
+          <w:rFonts w:asciiTheme="majorHAnsi" w:eastAsia="Times New Roman" w:hAnsiTheme="majorHAnsi" w:cstheme="majorHAnsi"/>
+          <w:sz w:val="24"/>
+          <w:szCs w:val="24"/>
+        </w:rPr>
+      </w:pPr>
+      <w:proofErr w:type="spellStart"/>
+      <w:proofErr w:type="gramStart"/>
+      <w:r>
+        <w:rPr>
+          <w:rFonts w:asciiTheme="majorHAnsi" w:eastAsia="Times New Roman" w:hAnsiTheme="majorHAnsi" w:cstheme="majorHAnsi"/>
+          <w:sz w:val="24"/>
+          <w:szCs w:val="24"/>
+        </w:rPr>
+        <w:t>this.mathContext</w:t>
+      </w:r>
+      <w:proofErr w:type="spellEnd"/>
+      <w:proofErr w:type="gramEnd"/>
+      <w:r>
+        <w:rPr>
+          <w:rFonts w:asciiTheme="majorHAnsi" w:eastAsia="Times New Roman" w:hAnsiTheme="majorHAnsi" w:cstheme="majorHAnsi"/>
+          <w:sz w:val="24"/>
+          <w:szCs w:val="24"/>
+        </w:rPr>
+        <w:t xml:space="preserve"> = </w:t>
+      </w:r>
+      <w:proofErr w:type="spellStart"/>
+      <w:r>
+        <w:rPr>
+          <w:rFonts w:asciiTheme="majorHAnsi" w:eastAsia="Times New Roman" w:hAnsiTheme="majorHAnsi" w:cstheme="majorHAnsi"/>
+          <w:sz w:val="24"/>
+          <w:szCs w:val="24"/>
+        </w:rPr>
+        <w:t>mathContext</w:t>
+      </w:r>
+      <w:proofErr w:type="spellEnd"/>
+      <w:r>
+        <w:rPr>
+          <w:rFonts w:asciiTheme="majorHAnsi" w:eastAsia="Times New Roman" w:hAnsiTheme="majorHAnsi" w:cstheme="majorHAnsi"/>
+          <w:sz w:val="24"/>
+          <w:szCs w:val="24"/>
+        </w:rPr>
+        <w:t>;</w:t>
+      </w:r>
+    </w:p>
+    <w:p>
+      <w:pPr>
+        <w:pStyle w:val="ListeParagraf"/>
+        <w:ind w:left="990"/>
+        <w:rPr>
+          <w:rFonts w:asciiTheme="majorHAnsi" w:eastAsia="Times New Roman" w:hAnsiTheme="majorHAnsi" w:cstheme="majorHAnsi"/>
+          <w:sz w:val="24"/>
+          <w:szCs w:val="24"/>
+        </w:rPr>
+      </w:pPr>
+      <w:r>
+        <w:rPr>
+          <w:rFonts w:asciiTheme="majorHAnsi" w:eastAsia="Times New Roman" w:hAnsiTheme="majorHAnsi" w:cstheme="majorHAnsi"/>
+          <w:sz w:val="24"/>
+          <w:szCs w:val="24"/>
+        </w:rPr>
+        <w:t>}</w:t>
+      </w:r>
+    </w:p>
+    <w:p>
+      <w:pPr>
+        <w:pStyle w:val="ListeParagraf"/>
+        <w:numPr>
+          <w:ilvl w:val="0"/>
+          <w:numId w:val="14"/>
+        </w:numPr>
+        <w:rPr>
+          <w:rFonts w:asciiTheme="majorHAnsi" w:hAnsiTheme="majorHAnsi" w:cstheme="majorHAnsi"/>
+          <w:sz w:val="24"/>
+          <w:szCs w:val="24"/>
+        </w:rPr>
+      </w:pPr>
+      <w:r>
+        <w:rPr>
+          <w:rFonts w:asciiTheme="majorHAnsi" w:hAnsiTheme="majorHAnsi" w:cstheme="majorHAnsi"/>
+          <w:b/>
+          <w:bCs/>
+          <w:sz w:val="24"/>
+          <w:szCs w:val="24"/>
+        </w:rPr>
+        <w:t xml:space="preserve">public </w:t>
+      </w:r>
+      <w:proofErr w:type="spellStart"/>
+      <w:r>
+        <w:rPr>
+          <w:rFonts w:asciiTheme="majorHAnsi" w:hAnsiTheme="majorHAnsi" w:cstheme="majorHAnsi"/>
+          <w:b/>
+          <w:bCs/>
+          <w:sz w:val="24"/>
+          <w:szCs w:val="24"/>
+        </w:rPr>
+        <w:t>BigDecimal</w:t>
+      </w:r>
+      <w:proofErr w:type="spellEnd"/>
+      <w:r>
+        <w:rPr>
+          <w:rFonts w:asciiTheme="majorHAnsi" w:hAnsiTheme="majorHAnsi" w:cstheme="majorHAnsi"/>
+          <w:b/>
+          <w:bCs/>
+          <w:sz w:val="24"/>
+          <w:szCs w:val="24"/>
+        </w:rPr>
+        <w:t xml:space="preserve"> </w:t>
+      </w:r>
+      <w:proofErr w:type="spellStart"/>
+      <w:proofErr w:type="gramStart"/>
+      <w:r>
+        <w:rPr>
+          <w:rFonts w:asciiTheme="majorHAnsi" w:hAnsiTheme="majorHAnsi" w:cstheme="majorHAnsi"/>
+          <w:b/>
+          <w:bCs/>
+          <w:sz w:val="24"/>
+          <w:szCs w:val="24"/>
+        </w:rPr>
+        <w:t>toBigDecimal</w:t>
+      </w:r>
+      <w:proofErr w:type="spellEnd"/>
+      <w:r>
+        <w:rPr>
+          <w:rFonts w:asciiTheme="majorHAnsi" w:hAnsiTheme="majorHAnsi" w:cstheme="majorHAnsi"/>
+          <w:b/>
+          <w:bCs/>
+          <w:sz w:val="24"/>
+          <w:szCs w:val="24"/>
+        </w:rPr>
+        <w:t>(</w:t>
+      </w:r>
+      <w:proofErr w:type="spellStart"/>
+      <w:proofErr w:type="gramEnd"/>
+      <w:r>
+        <w:rPr>
+          <w:rFonts w:asciiTheme="majorHAnsi" w:hAnsiTheme="majorHAnsi" w:cstheme="majorHAnsi"/>
+          <w:b/>
+          <w:bCs/>
+          <w:sz w:val="24"/>
+          <w:szCs w:val="24"/>
+        </w:rPr>
+        <w:t>BigRational</w:t>
+      </w:r>
+      <w:proofErr w:type="spellEnd"/>
+      <w:r>
+        <w:rPr>
+          <w:rFonts w:asciiTheme="majorHAnsi" w:hAnsiTheme="majorHAnsi" w:cstheme="majorHAnsi"/>
+          <w:b/>
+          <w:bCs/>
+          <w:sz w:val="24"/>
+          <w:szCs w:val="24"/>
+        </w:rPr>
+        <w:t xml:space="preserve"> </w:t>
+      </w:r>
+      <w:proofErr w:type="spellStart"/>
+      <w:r>
+        <w:rPr>
+          <w:rFonts w:asciiTheme="majorHAnsi" w:hAnsiTheme="majorHAnsi" w:cstheme="majorHAnsi"/>
+          <w:b/>
+          <w:bCs/>
+          <w:sz w:val="24"/>
+          <w:szCs w:val="24"/>
+        </w:rPr>
+        <w:t>bigRational</w:t>
+      </w:r>
+      <w:proofErr w:type="spellEnd"/>
+      <w:r>
+        <w:rPr>
+          <w:rFonts w:asciiTheme="majorHAnsi" w:hAnsiTheme="majorHAnsi" w:cstheme="majorHAnsi"/>
+          <w:b/>
+          <w:bCs/>
+          <w:sz w:val="24"/>
+          <w:szCs w:val="24"/>
+        </w:rPr>
+        <w:t>)</w:t>
+      </w:r>
+      <w:r>
+        <w:rPr>
+          <w:rFonts w:asciiTheme="majorHAnsi" w:hAnsiTheme="majorHAnsi" w:cstheme="majorHAnsi"/>
+          <w:sz w:val="24"/>
+          <w:szCs w:val="24"/>
+        </w:rPr>
+        <w:t xml:space="preserve"> {</w:t>
+      </w:r>
+      <w:r>
+        <w:rPr>
+          <w:rFonts w:asciiTheme="majorHAnsi" w:hAnsiTheme="majorHAnsi" w:cstheme="majorHAnsi"/>
+          <w:sz w:val="24"/>
+          <w:szCs w:val="24"/>
+        </w:rPr>
+        <w:br/>
+        <w:t xml:space="preserve"> </w:t>
+      </w:r>
+      <w:r>
+        <w:rPr>
+          <w:rFonts w:asciiTheme="majorHAnsi" w:hAnsiTheme="majorHAnsi" w:cstheme="majorHAnsi"/>
+          <w:sz w:val="24"/>
+          <w:szCs w:val="24"/>
+        </w:rPr>
+        <w:t xml:space="preserve">    </w:t>
+      </w:r>
+      <w:r>
+        <w:rPr>
+          <w:rFonts w:asciiTheme="majorHAnsi" w:hAnsiTheme="majorHAnsi" w:cstheme="majorHAnsi"/>
+          <w:sz w:val="24"/>
+          <w:szCs w:val="24"/>
+        </w:rPr>
+        <w:t xml:space="preserve">// Taking numerator and denominator which are </w:t>
+      </w:r>
+      <w:proofErr w:type="spellStart"/>
+      <w:r>
+        <w:rPr>
+          <w:rFonts w:asciiTheme="majorHAnsi" w:hAnsiTheme="majorHAnsi" w:cstheme="majorHAnsi"/>
+          <w:sz w:val="24"/>
+          <w:szCs w:val="24"/>
+        </w:rPr>
+        <w:t>BigInteger</w:t>
+      </w:r>
+      <w:proofErr w:type="spellEnd"/>
+      <w:r>
+        <w:rPr>
+          <w:rFonts w:asciiTheme="majorHAnsi" w:hAnsiTheme="majorHAnsi" w:cstheme="majorHAnsi"/>
+          <w:sz w:val="24"/>
+          <w:szCs w:val="24"/>
+        </w:rPr>
+        <w:t>. To use them first we convert them to string.</w:t>
+      </w:r>
+      <w:r>
+        <w:rPr>
+          <w:rFonts w:asciiTheme="majorHAnsi" w:hAnsiTheme="majorHAnsi" w:cstheme="majorHAnsi"/>
+          <w:sz w:val="24"/>
+          <w:szCs w:val="24"/>
+        </w:rPr>
+        <w:br/>
+        <w:t xml:space="preserve">    String num = </w:t>
+      </w:r>
+      <w:proofErr w:type="spellStart"/>
+      <w:r>
+        <w:rPr>
+          <w:rFonts w:asciiTheme="majorHAnsi" w:hAnsiTheme="majorHAnsi" w:cstheme="majorHAnsi"/>
+          <w:sz w:val="24"/>
+          <w:szCs w:val="24"/>
+        </w:rPr>
+        <w:t>bigRational.num.toString</w:t>
+      </w:r>
+      <w:proofErr w:type="spellEnd"/>
+      <w:r>
+        <w:rPr>
+          <w:rFonts w:asciiTheme="majorHAnsi" w:hAnsiTheme="majorHAnsi" w:cstheme="majorHAnsi"/>
+          <w:sz w:val="24"/>
+          <w:szCs w:val="24"/>
+        </w:rPr>
+        <w:t>();</w:t>
+      </w:r>
+      <w:r>
+        <w:rPr>
+          <w:rFonts w:asciiTheme="majorHAnsi" w:hAnsiTheme="majorHAnsi" w:cstheme="majorHAnsi"/>
+          <w:sz w:val="24"/>
+          <w:szCs w:val="24"/>
+        </w:rPr>
+        <w:br/>
+        <w:t xml:space="preserve">    String den = </w:t>
+      </w:r>
+      <w:proofErr w:type="spellStart"/>
+      <w:r>
+        <w:rPr>
+          <w:rFonts w:asciiTheme="majorHAnsi" w:hAnsiTheme="majorHAnsi" w:cstheme="majorHAnsi"/>
+          <w:sz w:val="24"/>
+          <w:szCs w:val="24"/>
+        </w:rPr>
+        <w:t>bigRational.den.toString</w:t>
+      </w:r>
+      <w:proofErr w:type="spellEnd"/>
+      <w:r>
+        <w:rPr>
+          <w:rFonts w:asciiTheme="majorHAnsi" w:hAnsiTheme="majorHAnsi" w:cstheme="majorHAnsi"/>
+          <w:sz w:val="24"/>
+          <w:szCs w:val="24"/>
+        </w:rPr>
+        <w:t>();</w:t>
+      </w:r>
+      <w:r>
+        <w:rPr>
+          <w:rFonts w:asciiTheme="majorHAnsi" w:hAnsiTheme="majorHAnsi" w:cstheme="majorHAnsi"/>
+          <w:sz w:val="24"/>
+          <w:szCs w:val="24"/>
+        </w:rPr>
+        <w:br/>
+        <w:t xml:space="preserve">    // After translating to string, we should divide num to den and it should give us double result.</w:t>
+      </w:r>
+      <w:r>
+        <w:rPr>
+          <w:rFonts w:asciiTheme="majorHAnsi" w:hAnsiTheme="majorHAnsi" w:cstheme="majorHAnsi"/>
+          <w:sz w:val="24"/>
+          <w:szCs w:val="24"/>
+        </w:rPr>
+        <w:br/>
+        <w:t xml:space="preserve">    double a = </w:t>
+      </w:r>
+      <w:proofErr w:type="spellStart"/>
+      <w:r>
+        <w:rPr>
+          <w:rFonts w:asciiTheme="majorHAnsi" w:hAnsiTheme="majorHAnsi" w:cstheme="majorHAnsi"/>
+          <w:sz w:val="24"/>
+          <w:szCs w:val="24"/>
+        </w:rPr>
+        <w:t>Double.</w:t>
+      </w:r>
+      <w:r>
+        <w:rPr>
+          <w:rFonts w:asciiTheme="majorHAnsi" w:hAnsiTheme="majorHAnsi" w:cstheme="majorHAnsi"/>
+          <w:i/>
+          <w:iCs/>
+          <w:sz w:val="24"/>
+          <w:szCs w:val="24"/>
+        </w:rPr>
+        <w:t>parseDouble</w:t>
+      </w:r>
+      <w:proofErr w:type="spellEnd"/>
+      <w:r>
+        <w:rPr>
+          <w:rFonts w:asciiTheme="majorHAnsi" w:hAnsiTheme="majorHAnsi" w:cstheme="majorHAnsi"/>
+          <w:sz w:val="24"/>
+          <w:szCs w:val="24"/>
+        </w:rPr>
+        <w:t xml:space="preserve">(num) / </w:t>
+      </w:r>
+      <w:proofErr w:type="spellStart"/>
+      <w:r>
+        <w:rPr>
+          <w:rFonts w:asciiTheme="majorHAnsi" w:hAnsiTheme="majorHAnsi" w:cstheme="majorHAnsi"/>
+          <w:sz w:val="24"/>
+          <w:szCs w:val="24"/>
+        </w:rPr>
+        <w:t>Double.</w:t>
+      </w:r>
+      <w:r>
+        <w:rPr>
+          <w:rFonts w:asciiTheme="majorHAnsi" w:hAnsiTheme="majorHAnsi" w:cstheme="majorHAnsi"/>
+          <w:i/>
+          <w:iCs/>
+          <w:sz w:val="24"/>
+          <w:szCs w:val="24"/>
+        </w:rPr>
+        <w:t>parseDouble</w:t>
+      </w:r>
+      <w:proofErr w:type="spellEnd"/>
+      <w:r>
+        <w:rPr>
+          <w:rFonts w:asciiTheme="majorHAnsi" w:hAnsiTheme="majorHAnsi" w:cstheme="majorHAnsi"/>
+          <w:sz w:val="24"/>
+          <w:szCs w:val="24"/>
+        </w:rPr>
+        <w:t>(den);</w:t>
+      </w:r>
+      <w:r>
+        <w:rPr>
+          <w:rFonts w:asciiTheme="majorHAnsi" w:hAnsiTheme="majorHAnsi" w:cstheme="majorHAnsi"/>
+          <w:sz w:val="24"/>
+          <w:szCs w:val="24"/>
+        </w:rPr>
+        <w:br/>
+        <w:t xml:space="preserve">    // Returning new </w:t>
+      </w:r>
+      <w:proofErr w:type="spellStart"/>
+      <w:r>
+        <w:rPr>
+          <w:rFonts w:asciiTheme="majorHAnsi" w:hAnsiTheme="majorHAnsi" w:cstheme="majorHAnsi"/>
+          <w:sz w:val="24"/>
+          <w:szCs w:val="24"/>
+        </w:rPr>
+        <w:t>BigDecimal</w:t>
+      </w:r>
+      <w:proofErr w:type="spellEnd"/>
+      <w:r>
+        <w:rPr>
+          <w:rFonts w:asciiTheme="majorHAnsi" w:hAnsiTheme="majorHAnsi" w:cstheme="majorHAnsi"/>
+          <w:sz w:val="24"/>
+          <w:szCs w:val="24"/>
+        </w:rPr>
+        <w:t xml:space="preserve"> object which </w:t>
+      </w:r>
+      <w:proofErr w:type="spellStart"/>
+      <w:r>
+        <w:rPr>
+          <w:rFonts w:asciiTheme="majorHAnsi" w:hAnsiTheme="majorHAnsi" w:cstheme="majorHAnsi"/>
+          <w:sz w:val="24"/>
+          <w:szCs w:val="24"/>
+        </w:rPr>
+        <w:t>val</w:t>
+      </w:r>
+      <w:proofErr w:type="spellEnd"/>
+      <w:r>
+        <w:rPr>
+          <w:rFonts w:asciiTheme="majorHAnsi" w:hAnsiTheme="majorHAnsi" w:cstheme="majorHAnsi"/>
+          <w:sz w:val="24"/>
+          <w:szCs w:val="24"/>
+        </w:rPr>
+        <w:t xml:space="preserve"> is a and </w:t>
+      </w:r>
+      <w:proofErr w:type="spellStart"/>
+      <w:r>
+        <w:rPr>
+          <w:rFonts w:asciiTheme="majorHAnsi" w:hAnsiTheme="majorHAnsi" w:cstheme="majorHAnsi"/>
+          <w:sz w:val="24"/>
+          <w:szCs w:val="24"/>
+        </w:rPr>
+        <w:t>MathContext</w:t>
+      </w:r>
+      <w:proofErr w:type="spellEnd"/>
+      <w:r>
+        <w:rPr>
+          <w:rFonts w:asciiTheme="majorHAnsi" w:hAnsiTheme="majorHAnsi" w:cstheme="majorHAnsi"/>
+          <w:sz w:val="24"/>
+          <w:szCs w:val="24"/>
+        </w:rPr>
+        <w:t xml:space="preserve"> is from class </w:t>
+      </w:r>
+      <w:proofErr w:type="spellStart"/>
+      <w:r>
+        <w:rPr>
+          <w:rFonts w:asciiTheme="majorHAnsi" w:hAnsiTheme="majorHAnsi" w:cstheme="majorHAnsi"/>
+          <w:sz w:val="24"/>
+          <w:szCs w:val="24"/>
+        </w:rPr>
+        <w:t>mathContext</w:t>
+      </w:r>
+      <w:proofErr w:type="spellEnd"/>
+      <w:r>
+        <w:rPr>
+          <w:rFonts w:asciiTheme="majorHAnsi" w:hAnsiTheme="majorHAnsi" w:cstheme="majorHAnsi"/>
+          <w:sz w:val="24"/>
+          <w:szCs w:val="24"/>
+        </w:rPr>
+        <w:t xml:space="preserve"> variable.</w:t>
+      </w:r>
+      <w:r>
+        <w:rPr>
+          <w:rFonts w:asciiTheme="majorHAnsi" w:hAnsiTheme="majorHAnsi" w:cstheme="majorHAnsi"/>
+          <w:sz w:val="24"/>
+          <w:szCs w:val="24"/>
+        </w:rPr>
+        <w:br/>
+        <w:t xml:space="preserve">    return new </w:t>
+      </w:r>
+      <w:proofErr w:type="spellStart"/>
+      <w:r>
+        <w:rPr>
+          <w:rFonts w:asciiTheme="majorHAnsi" w:hAnsiTheme="majorHAnsi" w:cstheme="majorHAnsi"/>
+          <w:sz w:val="24"/>
+          <w:szCs w:val="24"/>
+        </w:rPr>
+        <w:t>BigDecimal</w:t>
+      </w:r>
+      <w:proofErr w:type="spellEnd"/>
+      <w:r>
+        <w:rPr>
+          <w:rFonts w:asciiTheme="majorHAnsi" w:hAnsiTheme="majorHAnsi" w:cstheme="majorHAnsi"/>
+          <w:sz w:val="24"/>
+          <w:szCs w:val="24"/>
+        </w:rPr>
+        <w:t xml:space="preserve">(a, </w:t>
+      </w:r>
+      <w:proofErr w:type="spellStart"/>
+      <w:r>
+        <w:rPr>
+          <w:rFonts w:asciiTheme="majorHAnsi" w:hAnsiTheme="majorHAnsi" w:cstheme="majorHAnsi"/>
+          <w:sz w:val="24"/>
+          <w:szCs w:val="24"/>
+        </w:rPr>
+        <w:t>mathContext</w:t>
+      </w:r>
+      <w:proofErr w:type="spellEnd"/>
+      <w:r>
+        <w:rPr>
+          <w:rFonts w:asciiTheme="majorHAnsi" w:hAnsiTheme="majorHAnsi" w:cstheme="majorHAnsi"/>
+          <w:sz w:val="24"/>
+          <w:szCs w:val="24"/>
+        </w:rPr>
+        <w:t>);</w:t>
+      </w:r>
+      <w:r>
+        <w:rPr>
+          <w:rFonts w:asciiTheme="majorHAnsi" w:hAnsiTheme="majorHAnsi" w:cstheme="majorHAnsi"/>
+          <w:sz w:val="24"/>
+          <w:szCs w:val="24"/>
+        </w:rPr>
+        <w:br/>
+        <w:t>}</w:t>
+      </w:r>
+    </w:p>
+    <w:p>
+      <w:pPr>
+        <w:pStyle w:val="ListeParagraf"/>
+        <w:ind w:left="990"/>
+        <w:rPr>
+          <w:rFonts w:asciiTheme="majorHAnsi" w:hAnsiTheme="majorHAnsi" w:cstheme="majorHAnsi"/>
+          <w:sz w:val="24"/>
+          <w:szCs w:val="24"/>
+        </w:rPr>
+      </w:pPr>
+    </w:p>
+    <w:p>
+      <w:pPr>
+        <w:pStyle w:val="ListeParagraf"/>
+        <w:rPr>
+          <w:rFonts w:asciiTheme="majorHAnsi" w:hAnsiTheme="majorHAnsi" w:cstheme="majorHAnsi"/>
+          <w:sz w:val="24"/>
+          <w:szCs w:val="24"/>
+        </w:rPr>
+      </w:pPr>
+    </w:p>
+    <w:p>
+      <w:pPr>
+        <w:pStyle w:val="ListeParagraf"/>
+        <w:rPr>
+          <w:rFonts w:asciiTheme="majorHAnsi" w:hAnsiTheme="majorHAnsi" w:cstheme="majorHAnsi"/>
+          <w:sz w:val="24"/>
+          <w:szCs w:val="24"/>
+        </w:rPr>
       </w:pPr>
     </w:p>
     <w:sectPr>
@@ -885,6 +2022,92 @@
 <file path=word/numbering.xml><?xml version="1.0" encoding="utf-8"?>
 <w:numbering xmlns:wpc="http://schemas.microsoft.com/office/word/2010/wordprocessingCanvas" xmlns:cx="http://schemas.microsoft.com/office/drawing/2014/chartex" xmlns:cx1="http://schemas.microsoft.com/office/drawing/2015/9/8/chartex" xmlns:cx2="http://schemas.microsoft.com/office/drawing/2015/10/21/chartex" xmlns:cx3="http://schemas.microsoft.com/office/drawing/2016/5/9/chartex" xmlns:cx4="http://schemas.microsoft.com/office/drawing/2016/5/10/chartex" xmlns:cx5="http://schemas.microsoft.com/office/drawing/2016/5/11/chartex" xmlns:cx6="http://schemas.microsoft.com/office/drawing/2016/5/12/chartex" xmlns:cx7="http://schemas.microsoft.com/office/drawing/2016/5/13/chartex" xmlns:cx8="http://schemas.microsoft.com/office/drawing/2016/5/14/chartex" xmlns:mc="http://schemas.openxmlformats.org/markup-compatibility/2006" xmlns:aink="http://schemas.microsoft.com/office/drawing/2016/ink" xmlns:am3d="http://schemas.microsoft.com/office/drawing/2017/model3d" xmlns:o="urn:schemas-microsoft-com:office:office" xmlns:r="http://schemas.openxmlformats.org/officeDocument/2006/relationships" xmlns:m="http://schemas.openxmlformats.org/officeDocument/2006/math" xmlns:v="urn:schemas-microsoft-com:vml" xmlns:wp14="http://schemas.microsoft.com/office/word/2010/wordprocessingDrawing" xmlns:wp="http://schemas.openxmlformats.org/drawingml/2006/wordprocessingDrawing" xmlns:w10="urn:schemas-microsoft-com:office:word" xmlns:w="http://schemas.openxmlformats.org/wordprocessingml/2006/main" xmlns:w14="http://schemas.microsoft.com/office/word/2010/wordml" xmlns:w15="http://schemas.microsoft.com/office/word/2012/wordml" xmlns:w16cex="http://schemas.microsoft.com/office/word/2018/wordml/cex" xmlns:w16cid="http://schemas.microsoft.com/office/word/2016/wordml/cid" xmlns:w16="http://schemas.microsoft.com/office/word/2018/wordml" xmlns:w16se="http://schemas.microsoft.com/office/word/2015/wordml/symex" xmlns:wpg="http://schemas.microsoft.com/office/word/2010/wordprocessingGroup" xmlns:wpi="http://schemas.microsoft.com/office/word/2010/wordprocessingInk" xmlns:wne="http://schemas.microsoft.com/office/word/2006/wordml" xmlns:wps="http://schemas.microsoft.com/office/word/2010/wordprocessingShape" mc:Ignorable="w14 w15 w16se w16cid w16 w16cex wp14">
   <w:abstractNum w:abstractNumId="0" w15:restartNumberingAfterBreak="0">
+    <w:nsid w:val="09105E9D"/>
+    <w:multiLevelType w:val="hybridMultilevel"/>
+    <w:tmpl w:val="EC0E5904"/>
+    <w:lvl w:ilvl="0" w:tplc="0409000F">
+      <w:start w:val="1"/>
+      <w:numFmt w:val="decimal"/>
+      <w:lvlText w:val="%1."/>
+      <w:lvlJc w:val="left"/>
+      <w:pPr>
+        <w:ind w:left="720" w:hanging="360"/>
+      </w:pPr>
+    </w:lvl>
+    <w:lvl w:ilvl="1" w:tplc="04090019" w:tentative="1">
+      <w:start w:val="1"/>
+      <w:numFmt w:val="lowerLetter"/>
+      <w:lvlText w:val="%2."/>
+      <w:lvlJc w:val="left"/>
+      <w:pPr>
+        <w:ind w:left="1440" w:hanging="360"/>
+      </w:pPr>
+    </w:lvl>
+    <w:lvl w:ilvl="2" w:tplc="0409001B" w:tentative="1">
+      <w:start w:val="1"/>
+      <w:numFmt w:val="lowerRoman"/>
+      <w:lvlText w:val="%3."/>
+      <w:lvlJc w:val="right"/>
+      <w:pPr>
+        <w:ind w:left="2160" w:hanging="180"/>
+      </w:pPr>
+    </w:lvl>
+    <w:lvl w:ilvl="3" w:tplc="0409000F" w:tentative="1">
+      <w:start w:val="1"/>
+      <w:numFmt w:val="decimal"/>
+      <w:lvlText w:val="%4."/>
+      <w:lvlJc w:val="left"/>
+      <w:pPr>
+        <w:ind w:left="2880" w:hanging="360"/>
+      </w:pPr>
+    </w:lvl>
+    <w:lvl w:ilvl="4" w:tplc="04090019" w:tentative="1">
+      <w:start w:val="1"/>
+      <w:numFmt w:val="lowerLetter"/>
+      <w:lvlText w:val="%5."/>
+      <w:lvlJc w:val="left"/>
+      <w:pPr>
+        <w:ind w:left="3600" w:hanging="360"/>
+      </w:pPr>
+    </w:lvl>
+    <w:lvl w:ilvl="5" w:tplc="0409001B" w:tentative="1">
+      <w:start w:val="1"/>
+      <w:numFmt w:val="lowerRoman"/>
+      <w:lvlText w:val="%6."/>
+      <w:lvlJc w:val="right"/>
+      <w:pPr>
+        <w:ind w:left="4320" w:hanging="180"/>
+      </w:pPr>
+    </w:lvl>
+    <w:lvl w:ilvl="6" w:tplc="0409000F" w:tentative="1">
+      <w:start w:val="1"/>
+      <w:numFmt w:val="decimal"/>
+      <w:lvlText w:val="%7."/>
+      <w:lvlJc w:val="left"/>
+      <w:pPr>
+        <w:ind w:left="5040" w:hanging="360"/>
+      </w:pPr>
+    </w:lvl>
+    <w:lvl w:ilvl="7" w:tplc="04090019" w:tentative="1">
+      <w:start w:val="1"/>
+      <w:numFmt w:val="lowerLetter"/>
+      <w:lvlText w:val="%8."/>
+      <w:lvlJc w:val="left"/>
+      <w:pPr>
+        <w:ind w:left="5760" w:hanging="360"/>
+      </w:pPr>
+    </w:lvl>
+    <w:lvl w:ilvl="8" w:tplc="0409001B" w:tentative="1">
+      <w:start w:val="1"/>
+      <w:numFmt w:val="lowerRoman"/>
+      <w:lvlText w:val="%9."/>
+      <w:lvlJc w:val="right"/>
+      <w:pPr>
+        <w:ind w:left="6480" w:hanging="180"/>
+      </w:pPr>
+    </w:lvl>
+  </w:abstractNum>
+  <w:abstractNum w:abstractNumId="1" w15:restartNumberingAfterBreak="0">
     <w:nsid w:val="0DC74C35"/>
     <w:multiLevelType w:val="multilevel"/>
     <w:tmpl w:val="87B8414C"/>
@@ -997,7 +2220,7 @@
       </w:pPr>
     </w:lvl>
   </w:abstractNum>
-  <w:abstractNum w:abstractNumId="1" w15:restartNumberingAfterBreak="0">
+  <w:abstractNum w:abstractNumId="2" w15:restartNumberingAfterBreak="0">
     <w:nsid w:val="14D02DE0"/>
     <w:multiLevelType w:val="hybridMultilevel"/>
     <w:tmpl w:val="0F44F9CE"/>
@@ -1086,7 +2309,7 @@
       </w:pPr>
     </w:lvl>
   </w:abstractNum>
-  <w:abstractNum w:abstractNumId="2" w15:restartNumberingAfterBreak="0">
+  <w:abstractNum w:abstractNumId="3" w15:restartNumberingAfterBreak="0">
     <w:nsid w:val="153701F0"/>
     <w:multiLevelType w:val="hybridMultilevel"/>
     <w:tmpl w:val="6FEE924E"/>
@@ -1175,18 +2398,21 @@
       </w:pPr>
     </w:lvl>
   </w:abstractNum>
-  <w:abstractNum w:abstractNumId="3" w15:restartNumberingAfterBreak="0">
-    <w:nsid w:val="593E6503"/>
+  <w:abstractNum w:abstractNumId="4" w15:restartNumberingAfterBreak="0">
+    <w:nsid w:val="25D060E2"/>
     <w:multiLevelType w:val="hybridMultilevel"/>
-    <w:tmpl w:val="E23223F4"/>
+    <w:tmpl w:val="886C1BA0"/>
     <w:lvl w:ilvl="0" w:tplc="0409000F">
       <w:start w:val="1"/>
       <w:numFmt w:val="decimal"/>
       <w:lvlText w:val="%1."/>
       <w:lvlJc w:val="left"/>
       <w:pPr>
-        <w:ind w:left="990" w:hanging="360"/>
-      </w:pPr>
+        <w:ind w:left="720" w:hanging="360"/>
+      </w:pPr>
+      <w:rPr>
+        <w:rFonts w:hint="default"/>
+      </w:rPr>
     </w:lvl>
     <w:lvl w:ilvl="1" w:tplc="04090019" w:tentative="1">
       <w:start w:val="1"/>
@@ -1194,7 +2420,7 @@
       <w:lvlText w:val="%2."/>
       <w:lvlJc w:val="left"/>
       <w:pPr>
-        <w:ind w:left="1710" w:hanging="360"/>
+        <w:ind w:left="1440" w:hanging="360"/>
       </w:pPr>
     </w:lvl>
     <w:lvl w:ilvl="2" w:tplc="0409001B" w:tentative="1">
@@ -1203,7 +2429,7 @@
       <w:lvlText w:val="%3."/>
       <w:lvlJc w:val="right"/>
       <w:pPr>
-        <w:ind w:left="2430" w:hanging="180"/>
+        <w:ind w:left="2160" w:hanging="180"/>
       </w:pPr>
     </w:lvl>
     <w:lvl w:ilvl="3" w:tplc="0409000F" w:tentative="1">
@@ -1212,7 +2438,7 @@
       <w:lvlText w:val="%4."/>
       <w:lvlJc w:val="left"/>
       <w:pPr>
-        <w:ind w:left="3150" w:hanging="360"/>
+        <w:ind w:left="2880" w:hanging="360"/>
       </w:pPr>
     </w:lvl>
     <w:lvl w:ilvl="4" w:tplc="04090019" w:tentative="1">
@@ -1221,7 +2447,7 @@
       <w:lvlText w:val="%5."/>
       <w:lvlJc w:val="left"/>
       <w:pPr>
-        <w:ind w:left="3870" w:hanging="360"/>
+        <w:ind w:left="3600" w:hanging="360"/>
       </w:pPr>
     </w:lvl>
     <w:lvl w:ilvl="5" w:tplc="0409001B" w:tentative="1">
@@ -1230,7 +2456,7 @@
       <w:lvlText w:val="%6."/>
       <w:lvlJc w:val="right"/>
       <w:pPr>
-        <w:ind w:left="4590" w:hanging="180"/>
+        <w:ind w:left="4320" w:hanging="180"/>
       </w:pPr>
     </w:lvl>
     <w:lvl w:ilvl="6" w:tplc="0409000F" w:tentative="1">
@@ -1239,7 +2465,7 @@
       <w:lvlText w:val="%7."/>
       <w:lvlJc w:val="left"/>
       <w:pPr>
-        <w:ind w:left="5310" w:hanging="360"/>
+        <w:ind w:left="5040" w:hanging="360"/>
       </w:pPr>
     </w:lvl>
     <w:lvl w:ilvl="7" w:tplc="04090019" w:tentative="1">
@@ -1248,7 +2474,7 @@
       <w:lvlText w:val="%8."/>
       <w:lvlJc w:val="left"/>
       <w:pPr>
-        <w:ind w:left="6030" w:hanging="360"/>
+        <w:ind w:left="5760" w:hanging="360"/>
       </w:pPr>
     </w:lvl>
     <w:lvl w:ilvl="8" w:tplc="0409001B" w:tentative="1">
@@ -1257,11 +2483,634 @@
       <w:lvlText w:val="%9."/>
       <w:lvlJc w:val="right"/>
       <w:pPr>
+        <w:ind w:left="6480" w:hanging="180"/>
+      </w:pPr>
+    </w:lvl>
+  </w:abstractNum>
+  <w:abstractNum w:abstractNumId="5" w15:restartNumberingAfterBreak="0">
+    <w:nsid w:val="2E78777A"/>
+    <w:multiLevelType w:val="hybridMultilevel"/>
+    <w:tmpl w:val="DC94C642"/>
+    <w:lvl w:ilvl="0" w:tplc="79AE90BE">
+      <w:start w:val="1"/>
+      <w:numFmt w:val="decimal"/>
+      <w:lvlText w:val="%1"/>
+      <w:lvlJc w:val="left"/>
+      <w:pPr>
+        <w:ind w:left="990" w:hanging="360"/>
+      </w:pPr>
+      <w:rPr>
+        <w:rFonts w:hint="default"/>
+        <w:color w:val="auto"/>
+      </w:rPr>
+    </w:lvl>
+    <w:lvl w:ilvl="1" w:tplc="04090019" w:tentative="1">
+      <w:start w:val="1"/>
+      <w:numFmt w:val="lowerLetter"/>
+      <w:lvlText w:val="%2."/>
+      <w:lvlJc w:val="left"/>
+      <w:pPr>
+        <w:ind w:left="1710" w:hanging="360"/>
+      </w:pPr>
+    </w:lvl>
+    <w:lvl w:ilvl="2" w:tplc="0409001B" w:tentative="1">
+      <w:start w:val="1"/>
+      <w:numFmt w:val="lowerRoman"/>
+      <w:lvlText w:val="%3."/>
+      <w:lvlJc w:val="right"/>
+      <w:pPr>
+        <w:ind w:left="2430" w:hanging="180"/>
+      </w:pPr>
+    </w:lvl>
+    <w:lvl w:ilvl="3" w:tplc="0409000F" w:tentative="1">
+      <w:start w:val="1"/>
+      <w:numFmt w:val="decimal"/>
+      <w:lvlText w:val="%4."/>
+      <w:lvlJc w:val="left"/>
+      <w:pPr>
+        <w:ind w:left="3150" w:hanging="360"/>
+      </w:pPr>
+    </w:lvl>
+    <w:lvl w:ilvl="4" w:tplc="04090019" w:tentative="1">
+      <w:start w:val="1"/>
+      <w:numFmt w:val="lowerLetter"/>
+      <w:lvlText w:val="%5."/>
+      <w:lvlJc w:val="left"/>
+      <w:pPr>
+        <w:ind w:left="3870" w:hanging="360"/>
+      </w:pPr>
+    </w:lvl>
+    <w:lvl w:ilvl="5" w:tplc="0409001B" w:tentative="1">
+      <w:start w:val="1"/>
+      <w:numFmt w:val="lowerRoman"/>
+      <w:lvlText w:val="%6."/>
+      <w:lvlJc w:val="right"/>
+      <w:pPr>
+        <w:ind w:left="4590" w:hanging="180"/>
+      </w:pPr>
+    </w:lvl>
+    <w:lvl w:ilvl="6" w:tplc="0409000F" w:tentative="1">
+      <w:start w:val="1"/>
+      <w:numFmt w:val="decimal"/>
+      <w:lvlText w:val="%7."/>
+      <w:lvlJc w:val="left"/>
+      <w:pPr>
+        <w:ind w:left="5310" w:hanging="360"/>
+      </w:pPr>
+    </w:lvl>
+    <w:lvl w:ilvl="7" w:tplc="04090019" w:tentative="1">
+      <w:start w:val="1"/>
+      <w:numFmt w:val="lowerLetter"/>
+      <w:lvlText w:val="%8."/>
+      <w:lvlJc w:val="left"/>
+      <w:pPr>
+        <w:ind w:left="6030" w:hanging="360"/>
+      </w:pPr>
+    </w:lvl>
+    <w:lvl w:ilvl="8" w:tplc="0409001B" w:tentative="1">
+      <w:start w:val="1"/>
+      <w:numFmt w:val="lowerRoman"/>
+      <w:lvlText w:val="%9."/>
+      <w:lvlJc w:val="right"/>
+      <w:pPr>
         <w:ind w:left="6750" w:hanging="180"/>
       </w:pPr>
     </w:lvl>
   </w:abstractNum>
-  <w:abstractNum w:abstractNumId="4" w15:restartNumberingAfterBreak="0">
+  <w:abstractNum w:abstractNumId="6" w15:restartNumberingAfterBreak="0">
+    <w:nsid w:val="36EE194A"/>
+    <w:multiLevelType w:val="hybridMultilevel"/>
+    <w:tmpl w:val="DFEAAFAE"/>
+    <w:lvl w:ilvl="0" w:tplc="702CA8EC">
+      <w:start w:val="2"/>
+      <w:numFmt w:val="decimal"/>
+      <w:lvlText w:val="%1"/>
+      <w:lvlJc w:val="left"/>
+      <w:pPr>
+        <w:ind w:left="990" w:hanging="360"/>
+      </w:pPr>
+      <w:rPr>
+        <w:rFonts w:hint="default"/>
+      </w:rPr>
+    </w:lvl>
+    <w:lvl w:ilvl="1" w:tplc="04090019" w:tentative="1">
+      <w:start w:val="1"/>
+      <w:numFmt w:val="lowerLetter"/>
+      <w:lvlText w:val="%2."/>
+      <w:lvlJc w:val="left"/>
+      <w:pPr>
+        <w:ind w:left="1710" w:hanging="360"/>
+      </w:pPr>
+    </w:lvl>
+    <w:lvl w:ilvl="2" w:tplc="0409001B" w:tentative="1">
+      <w:start w:val="1"/>
+      <w:numFmt w:val="lowerRoman"/>
+      <w:lvlText w:val="%3."/>
+      <w:lvlJc w:val="right"/>
+      <w:pPr>
+        <w:ind w:left="2430" w:hanging="180"/>
+      </w:pPr>
+    </w:lvl>
+    <w:lvl w:ilvl="3" w:tplc="0409000F" w:tentative="1">
+      <w:start w:val="1"/>
+      <w:numFmt w:val="decimal"/>
+      <w:lvlText w:val="%4."/>
+      <w:lvlJc w:val="left"/>
+      <w:pPr>
+        <w:ind w:left="3150" w:hanging="360"/>
+      </w:pPr>
+    </w:lvl>
+    <w:lvl w:ilvl="4" w:tplc="04090019" w:tentative="1">
+      <w:start w:val="1"/>
+      <w:numFmt w:val="lowerLetter"/>
+      <w:lvlText w:val="%5."/>
+      <w:lvlJc w:val="left"/>
+      <w:pPr>
+        <w:ind w:left="3870" w:hanging="360"/>
+      </w:pPr>
+    </w:lvl>
+    <w:lvl w:ilvl="5" w:tplc="0409001B" w:tentative="1">
+      <w:start w:val="1"/>
+      <w:numFmt w:val="lowerRoman"/>
+      <w:lvlText w:val="%6."/>
+      <w:lvlJc w:val="right"/>
+      <w:pPr>
+        <w:ind w:left="4590" w:hanging="180"/>
+      </w:pPr>
+    </w:lvl>
+    <w:lvl w:ilvl="6" w:tplc="0409000F" w:tentative="1">
+      <w:start w:val="1"/>
+      <w:numFmt w:val="decimal"/>
+      <w:lvlText w:val="%7."/>
+      <w:lvlJc w:val="left"/>
+      <w:pPr>
+        <w:ind w:left="5310" w:hanging="360"/>
+      </w:pPr>
+    </w:lvl>
+    <w:lvl w:ilvl="7" w:tplc="04090019" w:tentative="1">
+      <w:start w:val="1"/>
+      <w:numFmt w:val="lowerLetter"/>
+      <w:lvlText w:val="%8."/>
+      <w:lvlJc w:val="left"/>
+      <w:pPr>
+        <w:ind w:left="6030" w:hanging="360"/>
+      </w:pPr>
+    </w:lvl>
+    <w:lvl w:ilvl="8" w:tplc="0409001B" w:tentative="1">
+      <w:start w:val="1"/>
+      <w:numFmt w:val="lowerRoman"/>
+      <w:lvlText w:val="%9."/>
+      <w:lvlJc w:val="right"/>
+      <w:pPr>
+        <w:ind w:left="6750" w:hanging="180"/>
+      </w:pPr>
+    </w:lvl>
+  </w:abstractNum>
+  <w:abstractNum w:abstractNumId="7" w15:restartNumberingAfterBreak="0">
+    <w:nsid w:val="4C78546A"/>
+    <w:multiLevelType w:val="hybridMultilevel"/>
+    <w:tmpl w:val="38208EBA"/>
+    <w:lvl w:ilvl="0" w:tplc="0409000F">
+      <w:start w:val="1"/>
+      <w:numFmt w:val="decimal"/>
+      <w:lvlText w:val="%1."/>
+      <w:lvlJc w:val="left"/>
+      <w:pPr>
+        <w:ind w:left="1080" w:hanging="360"/>
+      </w:pPr>
+    </w:lvl>
+    <w:lvl w:ilvl="1" w:tplc="04090019" w:tentative="1">
+      <w:start w:val="1"/>
+      <w:numFmt w:val="lowerLetter"/>
+      <w:lvlText w:val="%2."/>
+      <w:lvlJc w:val="left"/>
+      <w:pPr>
+        <w:ind w:left="1800" w:hanging="360"/>
+      </w:pPr>
+    </w:lvl>
+    <w:lvl w:ilvl="2" w:tplc="0409001B" w:tentative="1">
+      <w:start w:val="1"/>
+      <w:numFmt w:val="lowerRoman"/>
+      <w:lvlText w:val="%3."/>
+      <w:lvlJc w:val="right"/>
+      <w:pPr>
+        <w:ind w:left="2520" w:hanging="180"/>
+      </w:pPr>
+    </w:lvl>
+    <w:lvl w:ilvl="3" w:tplc="0409000F" w:tentative="1">
+      <w:start w:val="1"/>
+      <w:numFmt w:val="decimal"/>
+      <w:lvlText w:val="%4."/>
+      <w:lvlJc w:val="left"/>
+      <w:pPr>
+        <w:ind w:left="3240" w:hanging="360"/>
+      </w:pPr>
+    </w:lvl>
+    <w:lvl w:ilvl="4" w:tplc="04090019" w:tentative="1">
+      <w:start w:val="1"/>
+      <w:numFmt w:val="lowerLetter"/>
+      <w:lvlText w:val="%5."/>
+      <w:lvlJc w:val="left"/>
+      <w:pPr>
+        <w:ind w:left="3960" w:hanging="360"/>
+      </w:pPr>
+    </w:lvl>
+    <w:lvl w:ilvl="5" w:tplc="0409001B" w:tentative="1">
+      <w:start w:val="1"/>
+      <w:numFmt w:val="lowerRoman"/>
+      <w:lvlText w:val="%6."/>
+      <w:lvlJc w:val="right"/>
+      <w:pPr>
+        <w:ind w:left="4680" w:hanging="180"/>
+      </w:pPr>
+    </w:lvl>
+    <w:lvl w:ilvl="6" w:tplc="0409000F" w:tentative="1">
+      <w:start w:val="1"/>
+      <w:numFmt w:val="decimal"/>
+      <w:lvlText w:val="%7."/>
+      <w:lvlJc w:val="left"/>
+      <w:pPr>
+        <w:ind w:left="5400" w:hanging="360"/>
+      </w:pPr>
+    </w:lvl>
+    <w:lvl w:ilvl="7" w:tplc="04090019" w:tentative="1">
+      <w:start w:val="1"/>
+      <w:numFmt w:val="lowerLetter"/>
+      <w:lvlText w:val="%8."/>
+      <w:lvlJc w:val="left"/>
+      <w:pPr>
+        <w:ind w:left="6120" w:hanging="360"/>
+      </w:pPr>
+    </w:lvl>
+    <w:lvl w:ilvl="8" w:tplc="0409001B" w:tentative="1">
+      <w:start w:val="1"/>
+      <w:numFmt w:val="lowerRoman"/>
+      <w:lvlText w:val="%9."/>
+      <w:lvlJc w:val="right"/>
+      <w:pPr>
+        <w:ind w:left="6840" w:hanging="180"/>
+      </w:pPr>
+    </w:lvl>
+  </w:abstractNum>
+  <w:abstractNum w:abstractNumId="8" w15:restartNumberingAfterBreak="0">
+    <w:nsid w:val="570051E9"/>
+    <w:multiLevelType w:val="hybridMultilevel"/>
+    <w:tmpl w:val="CD8C069E"/>
+    <w:lvl w:ilvl="0" w:tplc="09EAD040">
+      <w:start w:val="1"/>
+      <w:numFmt w:val="decimal"/>
+      <w:lvlText w:val="%1."/>
+      <w:lvlJc w:val="left"/>
+      <w:pPr>
+        <w:ind w:left="990" w:hanging="360"/>
+      </w:pPr>
+      <w:rPr>
+        <w:rFonts w:hint="default"/>
+        <w:b/>
+      </w:rPr>
+    </w:lvl>
+    <w:lvl w:ilvl="1" w:tplc="04090019" w:tentative="1">
+      <w:start w:val="1"/>
+      <w:numFmt w:val="lowerLetter"/>
+      <w:lvlText w:val="%2."/>
+      <w:lvlJc w:val="left"/>
+      <w:pPr>
+        <w:ind w:left="1710" w:hanging="360"/>
+      </w:pPr>
+    </w:lvl>
+    <w:lvl w:ilvl="2" w:tplc="0409001B" w:tentative="1">
+      <w:start w:val="1"/>
+      <w:numFmt w:val="lowerRoman"/>
+      <w:lvlText w:val="%3."/>
+      <w:lvlJc w:val="right"/>
+      <w:pPr>
+        <w:ind w:left="2430" w:hanging="180"/>
+      </w:pPr>
+    </w:lvl>
+    <w:lvl w:ilvl="3" w:tplc="0409000F" w:tentative="1">
+      <w:start w:val="1"/>
+      <w:numFmt w:val="decimal"/>
+      <w:lvlText w:val="%4."/>
+      <w:lvlJc w:val="left"/>
+      <w:pPr>
+        <w:ind w:left="3150" w:hanging="360"/>
+      </w:pPr>
+    </w:lvl>
+    <w:lvl w:ilvl="4" w:tplc="04090019" w:tentative="1">
+      <w:start w:val="1"/>
+      <w:numFmt w:val="lowerLetter"/>
+      <w:lvlText w:val="%5."/>
+      <w:lvlJc w:val="left"/>
+      <w:pPr>
+        <w:ind w:left="3870" w:hanging="360"/>
+      </w:pPr>
+    </w:lvl>
+    <w:lvl w:ilvl="5" w:tplc="0409001B" w:tentative="1">
+      <w:start w:val="1"/>
+      <w:numFmt w:val="lowerRoman"/>
+      <w:lvlText w:val="%6."/>
+      <w:lvlJc w:val="right"/>
+      <w:pPr>
+        <w:ind w:left="4590" w:hanging="180"/>
+      </w:pPr>
+    </w:lvl>
+    <w:lvl w:ilvl="6" w:tplc="0409000F" w:tentative="1">
+      <w:start w:val="1"/>
+      <w:numFmt w:val="decimal"/>
+      <w:lvlText w:val="%7."/>
+      <w:lvlJc w:val="left"/>
+      <w:pPr>
+        <w:ind w:left="5310" w:hanging="360"/>
+      </w:pPr>
+    </w:lvl>
+    <w:lvl w:ilvl="7" w:tplc="04090019" w:tentative="1">
+      <w:start w:val="1"/>
+      <w:numFmt w:val="lowerLetter"/>
+      <w:lvlText w:val="%8."/>
+      <w:lvlJc w:val="left"/>
+      <w:pPr>
+        <w:ind w:left="6030" w:hanging="360"/>
+      </w:pPr>
+    </w:lvl>
+    <w:lvl w:ilvl="8" w:tplc="0409001B" w:tentative="1">
+      <w:start w:val="1"/>
+      <w:numFmt w:val="lowerRoman"/>
+      <w:lvlText w:val="%9."/>
+      <w:lvlJc w:val="right"/>
+      <w:pPr>
+        <w:ind w:left="6750" w:hanging="180"/>
+      </w:pPr>
+    </w:lvl>
+  </w:abstractNum>
+  <w:abstractNum w:abstractNumId="9" w15:restartNumberingAfterBreak="0">
+    <w:nsid w:val="593E6503"/>
+    <w:multiLevelType w:val="hybridMultilevel"/>
+    <w:tmpl w:val="3E48DB8C"/>
+    <w:lvl w:ilvl="0" w:tplc="04090001">
+      <w:start w:val="1"/>
+      <w:numFmt w:val="bullet"/>
+      <w:lvlText w:val=""/>
+      <w:lvlJc w:val="left"/>
+      <w:pPr>
+        <w:ind w:left="990" w:hanging="360"/>
+      </w:pPr>
+      <w:rPr>
+        <w:rFonts w:ascii="Symbol" w:hAnsi="Symbol" w:hint="default"/>
+      </w:rPr>
+    </w:lvl>
+    <w:lvl w:ilvl="1" w:tplc="04090019" w:tentative="1">
+      <w:start w:val="1"/>
+      <w:numFmt w:val="lowerLetter"/>
+      <w:lvlText w:val="%2."/>
+      <w:lvlJc w:val="left"/>
+      <w:pPr>
+        <w:ind w:left="1710" w:hanging="360"/>
+      </w:pPr>
+    </w:lvl>
+    <w:lvl w:ilvl="2" w:tplc="0409001B" w:tentative="1">
+      <w:start w:val="1"/>
+      <w:numFmt w:val="lowerRoman"/>
+      <w:lvlText w:val="%3."/>
+      <w:lvlJc w:val="right"/>
+      <w:pPr>
+        <w:ind w:left="2430" w:hanging="180"/>
+      </w:pPr>
+    </w:lvl>
+    <w:lvl w:ilvl="3" w:tplc="0409000F" w:tentative="1">
+      <w:start w:val="1"/>
+      <w:numFmt w:val="decimal"/>
+      <w:lvlText w:val="%4."/>
+      <w:lvlJc w:val="left"/>
+      <w:pPr>
+        <w:ind w:left="3150" w:hanging="360"/>
+      </w:pPr>
+    </w:lvl>
+    <w:lvl w:ilvl="4" w:tplc="04090019" w:tentative="1">
+      <w:start w:val="1"/>
+      <w:numFmt w:val="lowerLetter"/>
+      <w:lvlText w:val="%5."/>
+      <w:lvlJc w:val="left"/>
+      <w:pPr>
+        <w:ind w:left="3870" w:hanging="360"/>
+      </w:pPr>
+    </w:lvl>
+    <w:lvl w:ilvl="5" w:tplc="0409001B" w:tentative="1">
+      <w:start w:val="1"/>
+      <w:numFmt w:val="lowerRoman"/>
+      <w:lvlText w:val="%6."/>
+      <w:lvlJc w:val="right"/>
+      <w:pPr>
+        <w:ind w:left="4590" w:hanging="180"/>
+      </w:pPr>
+    </w:lvl>
+    <w:lvl w:ilvl="6" w:tplc="0409000F" w:tentative="1">
+      <w:start w:val="1"/>
+      <w:numFmt w:val="decimal"/>
+      <w:lvlText w:val="%7."/>
+      <w:lvlJc w:val="left"/>
+      <w:pPr>
+        <w:ind w:left="5310" w:hanging="360"/>
+      </w:pPr>
+    </w:lvl>
+    <w:lvl w:ilvl="7" w:tplc="04090019" w:tentative="1">
+      <w:start w:val="1"/>
+      <w:numFmt w:val="lowerLetter"/>
+      <w:lvlText w:val="%8."/>
+      <w:lvlJc w:val="left"/>
+      <w:pPr>
+        <w:ind w:left="6030" w:hanging="360"/>
+      </w:pPr>
+    </w:lvl>
+    <w:lvl w:ilvl="8" w:tplc="0409001B" w:tentative="1">
+      <w:start w:val="1"/>
+      <w:numFmt w:val="lowerRoman"/>
+      <w:lvlText w:val="%9."/>
+      <w:lvlJc w:val="right"/>
+      <w:pPr>
+        <w:ind w:left="6750" w:hanging="180"/>
+      </w:pPr>
+    </w:lvl>
+  </w:abstractNum>
+  <w:abstractNum w:abstractNumId="10" w15:restartNumberingAfterBreak="0">
+    <w:nsid w:val="5ABC2940"/>
+    <w:multiLevelType w:val="hybridMultilevel"/>
+    <w:tmpl w:val="3C84E1AE"/>
+    <w:lvl w:ilvl="0" w:tplc="33B62BFE">
+      <w:start w:val="1"/>
+      <w:numFmt w:val="decimal"/>
+      <w:lvlText w:val="%1."/>
+      <w:lvlJc w:val="left"/>
+      <w:pPr>
+        <w:ind w:left="990" w:hanging="360"/>
+      </w:pPr>
+      <w:rPr>
+        <w:rFonts w:hint="default"/>
+      </w:rPr>
+    </w:lvl>
+    <w:lvl w:ilvl="1" w:tplc="04090019" w:tentative="1">
+      <w:start w:val="1"/>
+      <w:numFmt w:val="lowerLetter"/>
+      <w:lvlText w:val="%2."/>
+      <w:lvlJc w:val="left"/>
+      <w:pPr>
+        <w:ind w:left="1710" w:hanging="360"/>
+      </w:pPr>
+    </w:lvl>
+    <w:lvl w:ilvl="2" w:tplc="0409001B" w:tentative="1">
+      <w:start w:val="1"/>
+      <w:numFmt w:val="lowerRoman"/>
+      <w:lvlText w:val="%3."/>
+      <w:lvlJc w:val="right"/>
+      <w:pPr>
+        <w:ind w:left="2430" w:hanging="180"/>
+      </w:pPr>
+    </w:lvl>
+    <w:lvl w:ilvl="3" w:tplc="0409000F" w:tentative="1">
+      <w:start w:val="1"/>
+      <w:numFmt w:val="decimal"/>
+      <w:lvlText w:val="%4."/>
+      <w:lvlJc w:val="left"/>
+      <w:pPr>
+        <w:ind w:left="3150" w:hanging="360"/>
+      </w:pPr>
+    </w:lvl>
+    <w:lvl w:ilvl="4" w:tplc="04090019" w:tentative="1">
+      <w:start w:val="1"/>
+      <w:numFmt w:val="lowerLetter"/>
+      <w:lvlText w:val="%5."/>
+      <w:lvlJc w:val="left"/>
+      <w:pPr>
+        <w:ind w:left="3870" w:hanging="360"/>
+      </w:pPr>
+    </w:lvl>
+    <w:lvl w:ilvl="5" w:tplc="0409001B" w:tentative="1">
+      <w:start w:val="1"/>
+      <w:numFmt w:val="lowerRoman"/>
+      <w:lvlText w:val="%6."/>
+      <w:lvlJc w:val="right"/>
+      <w:pPr>
+        <w:ind w:left="4590" w:hanging="180"/>
+      </w:pPr>
+    </w:lvl>
+    <w:lvl w:ilvl="6" w:tplc="0409000F" w:tentative="1">
+      <w:start w:val="1"/>
+      <w:numFmt w:val="decimal"/>
+      <w:lvlText w:val="%7."/>
+      <w:lvlJc w:val="left"/>
+      <w:pPr>
+        <w:ind w:left="5310" w:hanging="360"/>
+      </w:pPr>
+    </w:lvl>
+    <w:lvl w:ilvl="7" w:tplc="04090019" w:tentative="1">
+      <w:start w:val="1"/>
+      <w:numFmt w:val="lowerLetter"/>
+      <w:lvlText w:val="%8."/>
+      <w:lvlJc w:val="left"/>
+      <w:pPr>
+        <w:ind w:left="6030" w:hanging="360"/>
+      </w:pPr>
+    </w:lvl>
+    <w:lvl w:ilvl="8" w:tplc="0409001B" w:tentative="1">
+      <w:start w:val="1"/>
+      <w:numFmt w:val="lowerRoman"/>
+      <w:lvlText w:val="%9."/>
+      <w:lvlJc w:val="right"/>
+      <w:pPr>
+        <w:ind w:left="6750" w:hanging="180"/>
+      </w:pPr>
+    </w:lvl>
+  </w:abstractNum>
+  <w:abstractNum w:abstractNumId="11" w15:restartNumberingAfterBreak="0">
+    <w:nsid w:val="6DB04663"/>
+    <w:multiLevelType w:val="hybridMultilevel"/>
+    <w:tmpl w:val="E9D065C4"/>
+    <w:lvl w:ilvl="0" w:tplc="04090001">
+      <w:start w:val="1"/>
+      <w:numFmt w:val="bullet"/>
+      <w:lvlText w:val=""/>
+      <w:lvlJc w:val="left"/>
+      <w:pPr>
+        <w:ind w:left="990" w:hanging="360"/>
+      </w:pPr>
+      <w:rPr>
+        <w:rFonts w:ascii="Symbol" w:hAnsi="Symbol" w:hint="default"/>
+        <w:b/>
+      </w:rPr>
+    </w:lvl>
+    <w:lvl w:ilvl="1" w:tplc="04090019" w:tentative="1">
+      <w:start w:val="1"/>
+      <w:numFmt w:val="lowerLetter"/>
+      <w:lvlText w:val="%2."/>
+      <w:lvlJc w:val="left"/>
+      <w:pPr>
+        <w:ind w:left="1710" w:hanging="360"/>
+      </w:pPr>
+    </w:lvl>
+    <w:lvl w:ilvl="2" w:tplc="0409001B" w:tentative="1">
+      <w:start w:val="1"/>
+      <w:numFmt w:val="lowerRoman"/>
+      <w:lvlText w:val="%3."/>
+      <w:lvlJc w:val="right"/>
+      <w:pPr>
+        <w:ind w:left="2430" w:hanging="180"/>
+      </w:pPr>
+    </w:lvl>
+    <w:lvl w:ilvl="3" w:tplc="0409000F" w:tentative="1">
+      <w:start w:val="1"/>
+      <w:numFmt w:val="decimal"/>
+      <w:lvlText w:val="%4."/>
+      <w:lvlJc w:val="left"/>
+      <w:pPr>
+        <w:ind w:left="3150" w:hanging="360"/>
+      </w:pPr>
+    </w:lvl>
+    <w:lvl w:ilvl="4" w:tplc="04090019" w:tentative="1">
+      <w:start w:val="1"/>
+      <w:numFmt w:val="lowerLetter"/>
+      <w:lvlText w:val="%5."/>
+      <w:lvlJc w:val="left"/>
+      <w:pPr>
+        <w:ind w:left="3870" w:hanging="360"/>
+      </w:pPr>
+    </w:lvl>
+    <w:lvl w:ilvl="5" w:tplc="0409001B" w:tentative="1">
+      <w:start w:val="1"/>
+      <w:numFmt w:val="lowerRoman"/>
+      <w:lvlText w:val="%6."/>
+      <w:lvlJc w:val="right"/>
+      <w:pPr>
+        <w:ind w:left="4590" w:hanging="180"/>
+      </w:pPr>
+    </w:lvl>
+    <w:lvl w:ilvl="6" w:tplc="0409000F" w:tentative="1">
+      <w:start w:val="1"/>
+      <w:numFmt w:val="decimal"/>
+      <w:lvlText w:val="%7."/>
+      <w:lvlJc w:val="left"/>
+      <w:pPr>
+        <w:ind w:left="5310" w:hanging="360"/>
+      </w:pPr>
+    </w:lvl>
+    <w:lvl w:ilvl="7" w:tplc="04090019" w:tentative="1">
+      <w:start w:val="1"/>
+      <w:numFmt w:val="lowerLetter"/>
+      <w:lvlText w:val="%8."/>
+      <w:lvlJc w:val="left"/>
+      <w:pPr>
+        <w:ind w:left="6030" w:hanging="360"/>
+      </w:pPr>
+    </w:lvl>
+    <w:lvl w:ilvl="8" w:tplc="0409001B" w:tentative="1">
+      <w:start w:val="1"/>
+      <w:numFmt w:val="lowerRoman"/>
+      <w:lvlText w:val="%9."/>
+      <w:lvlJc w:val="right"/>
+      <w:pPr>
+        <w:ind w:left="6750" w:hanging="180"/>
+      </w:pPr>
+    </w:lvl>
+  </w:abstractNum>
+  <w:abstractNum w:abstractNumId="12" w15:restartNumberingAfterBreak="0">
     <w:nsid w:val="70855BF4"/>
     <w:multiLevelType w:val="hybridMultilevel"/>
     <w:tmpl w:val="4D10D2B0"/>
@@ -1350,7 +3199,7 @@
       </w:pPr>
     </w:lvl>
   </w:abstractNum>
-  <w:abstractNum w:abstractNumId="5" w15:restartNumberingAfterBreak="0">
+  <w:abstractNum w:abstractNumId="13" w15:restartNumberingAfterBreak="0">
     <w:nsid w:val="73D90DA3"/>
     <w:multiLevelType w:val="hybridMultilevel"/>
     <w:tmpl w:val="5E042428"/>
@@ -1440,22 +3289,46 @@
     </w:lvl>
   </w:abstractNum>
   <w:num w:numId="1">
+    <w:abstractNumId w:val="12"/>
+  </w:num>
+  <w:num w:numId="2">
+    <w:abstractNumId w:val="13"/>
+  </w:num>
+  <w:num w:numId="3">
+    <w:abstractNumId w:val="1"/>
+  </w:num>
+  <w:num w:numId="4">
+    <w:abstractNumId w:val="9"/>
+  </w:num>
+  <w:num w:numId="5">
+    <w:abstractNumId w:val="2"/>
+  </w:num>
+  <w:num w:numId="6">
+    <w:abstractNumId w:val="3"/>
+  </w:num>
+  <w:num w:numId="7">
+    <w:abstractNumId w:val="10"/>
+  </w:num>
+  <w:num w:numId="8">
+    <w:abstractNumId w:val="0"/>
+  </w:num>
+  <w:num w:numId="9">
+    <w:abstractNumId w:val="7"/>
+  </w:num>
+  <w:num w:numId="10">
     <w:abstractNumId w:val="4"/>
   </w:num>
-  <w:num w:numId="2">
+  <w:num w:numId="11">
+    <w:abstractNumId w:val="6"/>
+  </w:num>
+  <w:num w:numId="12">
     <w:abstractNumId w:val="5"/>
   </w:num>
-  <w:num w:numId="3">
-    <w:abstractNumId w:val="0"/>
+  <w:num w:numId="13">
+    <w:abstractNumId w:val="8"/>
   </w:num>
-  <w:num w:numId="4">
-    <w:abstractNumId w:val="3"/>
-  </w:num>
-  <w:num w:numId="5">
-    <w:abstractNumId w:val="1"/>
-  </w:num>
-  <w:num w:numId="6">
-    <w:abstractNumId w:val="2"/>
+  <w:num w:numId="14">
+    <w:abstractNumId w:val="11"/>
   </w:num>
 </w:numbering>
 </file>
@@ -1859,9 +3732,31 @@
     <w:name w:val="Normal"/>
     <w:qFormat/>
   </w:style>
+  <w:style w:type="paragraph" w:styleId="Balk1">
+    <w:name w:val="heading 1"/>
+    <w:basedOn w:val="Normal"/>
+    <w:next w:val="Normal"/>
+    <w:link w:val="Balk1Char"/>
+    <w:uiPriority w:val="9"/>
+    <w:qFormat/>
+    <w:rsid w:val="001B236E"/>
+    <w:pPr>
+      <w:keepNext/>
+      <w:keepLines/>
+      <w:spacing w:before="240" w:after="0"/>
+      <w:outlineLvl w:val="0"/>
+    </w:pPr>
+    <w:rPr>
+      <w:rFonts w:asciiTheme="majorHAnsi" w:eastAsiaTheme="majorEastAsia" w:hAnsiTheme="majorHAnsi" w:cstheme="majorBidi"/>
+      <w:color w:val="2F5496" w:themeColor="accent1" w:themeShade="BF"/>
+      <w:sz w:val="32"/>
+      <w:szCs w:val="32"/>
+    </w:rPr>
+  </w:style>
   <w:style w:type="character" w:default="1" w:styleId="VarsaylanParagrafYazTipi">
     <w:name w:val="Default Paragraph Font"/>
     <w:uiPriority w:val="1"/>
+    <w:semiHidden/>
     <w:unhideWhenUsed/>
   </w:style>
   <w:style w:type="table" w:default="1" w:styleId="NormalTablo">
@@ -1934,6 +3829,76 @@
       <w:rFonts w:ascii="Times New Roman" w:eastAsia="Times New Roman" w:hAnsi="Times New Roman" w:cs="Times New Roman"/>
       <w:sz w:val="24"/>
       <w:szCs w:val="24"/>
+    </w:rPr>
+  </w:style>
+  <w:style w:type="paragraph" w:styleId="HTMLncedenBiimlendirilmi">
+    <w:name w:val="HTML Preformatted"/>
+    <w:basedOn w:val="Normal"/>
+    <w:link w:val="HTMLncedenBiimlendirilmiChar"/>
+    <w:uiPriority w:val="99"/>
+    <w:semiHidden/>
+    <w:unhideWhenUsed/>
+    <w:rsid w:val="001B236E"/>
+    <w:pPr>
+      <w:tabs>
+        <w:tab w:val="left" w:pos="916"/>
+        <w:tab w:val="left" w:pos="1832"/>
+        <w:tab w:val="left" w:pos="2748"/>
+        <w:tab w:val="left" w:pos="3664"/>
+        <w:tab w:val="left" w:pos="4580"/>
+        <w:tab w:val="left" w:pos="5496"/>
+        <w:tab w:val="left" w:pos="6412"/>
+        <w:tab w:val="left" w:pos="7328"/>
+        <w:tab w:val="left" w:pos="8244"/>
+        <w:tab w:val="left" w:pos="9160"/>
+        <w:tab w:val="left" w:pos="10076"/>
+        <w:tab w:val="left" w:pos="10992"/>
+        <w:tab w:val="left" w:pos="11908"/>
+        <w:tab w:val="left" w:pos="12824"/>
+        <w:tab w:val="left" w:pos="13740"/>
+        <w:tab w:val="left" w:pos="14656"/>
+      </w:tabs>
+      <w:spacing w:after="0" w:line="240" w:lineRule="auto"/>
+    </w:pPr>
+    <w:rPr>
+      <w:rFonts w:ascii="Courier New" w:eastAsia="Times New Roman" w:hAnsi="Courier New" w:cs="Courier New"/>
+      <w:sz w:val="20"/>
+      <w:szCs w:val="20"/>
+    </w:rPr>
+  </w:style>
+  <w:style w:type="character" w:customStyle="1" w:styleId="HTMLncedenBiimlendirilmiChar">
+    <w:name w:val="HTML Önceden Biçimlendirilmiş Char"/>
+    <w:basedOn w:val="VarsaylanParagrafYazTipi"/>
+    <w:link w:val="HTMLncedenBiimlendirilmi"/>
+    <w:uiPriority w:val="99"/>
+    <w:semiHidden/>
+    <w:rsid w:val="001B236E"/>
+    <w:rPr>
+      <w:rFonts w:ascii="Courier New" w:eastAsia="Times New Roman" w:hAnsi="Courier New" w:cs="Courier New"/>
+      <w:sz w:val="20"/>
+      <w:szCs w:val="20"/>
+    </w:rPr>
+  </w:style>
+  <w:style w:type="paragraph" w:styleId="AralkYok">
+    <w:name w:val="No Spacing"/>
+    <w:uiPriority w:val="1"/>
+    <w:qFormat/>
+    <w:rsid w:val="001B236E"/>
+    <w:pPr>
+      <w:spacing w:after="0" w:line="240" w:lineRule="auto"/>
+    </w:pPr>
+  </w:style>
+  <w:style w:type="character" w:customStyle="1" w:styleId="Balk1Char">
+    <w:name w:val="Başlık 1 Char"/>
+    <w:basedOn w:val="VarsaylanParagrafYazTipi"/>
+    <w:link w:val="Balk1"/>
+    <w:uiPriority w:val="9"/>
+    <w:rsid w:val="001B236E"/>
+    <w:rPr>
+      <w:rFonts w:asciiTheme="majorHAnsi" w:eastAsiaTheme="majorEastAsia" w:hAnsiTheme="majorHAnsi" w:cstheme="majorBidi"/>
+      <w:color w:val="2F5496" w:themeColor="accent1" w:themeShade="BF"/>
+      <w:sz w:val="32"/>
+      <w:szCs w:val="32"/>
     </w:rPr>
   </w:style>
 </w:styles>

</xml_diff>

<commit_message>
Source codes modified. javaDoc comments added. All questions completed. Flowchart, algorithms and pseudocode will be done.
</commit_message>
<xml_diff>
--- a/src/Q18/Q18.docx
+++ b/src/Q18/Q18.docx
@@ -1061,7 +1061,7 @@
         </w:rPr>
         <w:t> object with a precision setting matching the IEEE 754R Decimal128 format, 34 digits, and a rounding mode of </w:t>
       </w:r>
-      <w:hyperlink r:id="rId5" w:anchor="HALF_EVEN" w:history="1">
+      <w:hyperlink r:id="rId7" w:anchor="HALF_EVEN" w:history="1">
         <w:r>
           <w:rPr>
             <w:rStyle w:val="HTMLKodu"/>
@@ -1678,23 +1678,7 @@
           <w:szCs w:val="24"/>
         </w:rPr>
         <w:br/>
-        <w:t xml:space="preserve"> </w:t>
-      </w:r>
-      <w:r>
-        <w:rPr>
-          <w:rFonts w:asciiTheme="majorHAnsi" w:hAnsiTheme="majorHAnsi" w:cstheme="majorHAnsi"/>
-          <w:sz w:val="24"/>
-          <w:szCs w:val="24"/>
-        </w:rPr>
-        <w:t xml:space="preserve">    </w:t>
-      </w:r>
-      <w:r>
-        <w:rPr>
-          <w:rFonts w:asciiTheme="majorHAnsi" w:hAnsiTheme="majorHAnsi" w:cstheme="majorHAnsi"/>
-          <w:sz w:val="24"/>
-          <w:szCs w:val="24"/>
-        </w:rPr>
-        <w:t xml:space="preserve">// Taking numerator and denominator which are </w:t>
+        <w:t xml:space="preserve">     // Taking numerator and denominator which are </w:t>
       </w:r>
       <w:proofErr w:type="spellStart"/>
       <w:r>
@@ -2010,6 +1994,7 @@
       </w:pPr>
     </w:p>
     <w:sectPr>
+      <w:headerReference w:type="default" r:id="rId8"/>
       <w:pgSz w:w="12240" w:h="15840"/>
       <w:pgMar w:top="1417" w:right="1417" w:bottom="1417" w:left="1417" w:header="720" w:footer="720" w:gutter="0"/>
       <w:cols w:space="720"/>
@@ -2017,6 +2002,148 @@
     </w:sectPr>
   </w:body>
 </w:document>
+</file>
+
+<file path=word/endnotes.xml><?xml version="1.0" encoding="utf-8"?>
+<w:endnotes xmlns:wpc="http://schemas.microsoft.com/office/word/2010/wordprocessingCanvas" xmlns:cx="http://schemas.microsoft.com/office/drawing/2014/chartex" xmlns:cx1="http://schemas.microsoft.com/office/drawing/2015/9/8/chartex" xmlns:cx2="http://schemas.microsoft.com/office/drawing/2015/10/21/chartex" xmlns:cx3="http://schemas.microsoft.com/office/drawing/2016/5/9/chartex" xmlns:cx4="http://schemas.microsoft.com/office/drawing/2016/5/10/chartex" xmlns:cx5="http://schemas.microsoft.com/office/drawing/2016/5/11/chartex" xmlns:cx6="http://schemas.microsoft.com/office/drawing/2016/5/12/chartex" xmlns:cx7="http://schemas.microsoft.com/office/drawing/2016/5/13/chartex" xmlns:cx8="http://schemas.microsoft.com/office/drawing/2016/5/14/chartex" xmlns:mc="http://schemas.openxmlformats.org/markup-compatibility/2006" xmlns:aink="http://schemas.microsoft.com/office/drawing/2016/ink" xmlns:am3d="http://schemas.microsoft.com/office/drawing/2017/model3d" xmlns:o="urn:schemas-microsoft-com:office:office" xmlns:r="http://schemas.openxmlformats.org/officeDocument/2006/relationships" xmlns:m="http://schemas.openxmlformats.org/officeDocument/2006/math" xmlns:v="urn:schemas-microsoft-com:vml" xmlns:wp14="http://schemas.microsoft.com/office/word/2010/wordprocessingDrawing" xmlns:wp="http://schemas.openxmlformats.org/drawingml/2006/wordprocessingDrawing" xmlns:w10="urn:schemas-microsoft-com:office:word" xmlns:w="http://schemas.openxmlformats.org/wordprocessingml/2006/main" xmlns:w14="http://schemas.microsoft.com/office/word/2010/wordml" xmlns:w15="http://schemas.microsoft.com/office/word/2012/wordml" xmlns:w16cex="http://schemas.microsoft.com/office/word/2018/wordml/cex" xmlns:w16cid="http://schemas.microsoft.com/office/word/2016/wordml/cid" xmlns:w16="http://schemas.microsoft.com/office/word/2018/wordml" xmlns:w16se="http://schemas.microsoft.com/office/word/2015/wordml/symex" xmlns:wpg="http://schemas.microsoft.com/office/word/2010/wordprocessingGroup" xmlns:wpi="http://schemas.microsoft.com/office/word/2010/wordprocessingInk" xmlns:wne="http://schemas.microsoft.com/office/word/2006/wordml" xmlns:wps="http://schemas.microsoft.com/office/word/2010/wordprocessingShape" mc:Ignorable="w14 w15 w16se w16cid w16 w16cex wp14">
+  <w:endnote w:type="separator" w:id="-1">
+    <w:p>
+      <w:pPr>
+        <w:spacing w:after="0" w:line="240" w:lineRule="auto"/>
+      </w:pPr>
+      <w:r>
+        <w:separator/>
+      </w:r>
+    </w:p>
+  </w:endnote>
+  <w:endnote w:type="continuationSeparator" w:id="0">
+    <w:p>
+      <w:pPr>
+        <w:spacing w:after="0" w:line="240" w:lineRule="auto"/>
+      </w:pPr>
+      <w:r>
+        <w:continuationSeparator/>
+      </w:r>
+    </w:p>
+  </w:endnote>
+</w:endnotes>
+</file>
+
+<file path=word/footnotes.xml><?xml version="1.0" encoding="utf-8"?>
+<w:footnotes xmlns:wpc="http://schemas.microsoft.com/office/word/2010/wordprocessingCanvas" xmlns:cx="http://schemas.microsoft.com/office/drawing/2014/chartex" xmlns:cx1="http://schemas.microsoft.com/office/drawing/2015/9/8/chartex" xmlns:cx2="http://schemas.microsoft.com/office/drawing/2015/10/21/chartex" xmlns:cx3="http://schemas.microsoft.com/office/drawing/2016/5/9/chartex" xmlns:cx4="http://schemas.microsoft.com/office/drawing/2016/5/10/chartex" xmlns:cx5="http://schemas.microsoft.com/office/drawing/2016/5/11/chartex" xmlns:cx6="http://schemas.microsoft.com/office/drawing/2016/5/12/chartex" xmlns:cx7="http://schemas.microsoft.com/office/drawing/2016/5/13/chartex" xmlns:cx8="http://schemas.microsoft.com/office/drawing/2016/5/14/chartex" xmlns:mc="http://schemas.openxmlformats.org/markup-compatibility/2006" xmlns:aink="http://schemas.microsoft.com/office/drawing/2016/ink" xmlns:am3d="http://schemas.microsoft.com/office/drawing/2017/model3d" xmlns:o="urn:schemas-microsoft-com:office:office" xmlns:r="http://schemas.openxmlformats.org/officeDocument/2006/relationships" xmlns:m="http://schemas.openxmlformats.org/officeDocument/2006/math" xmlns:v="urn:schemas-microsoft-com:vml" xmlns:wp14="http://schemas.microsoft.com/office/word/2010/wordprocessingDrawing" xmlns:wp="http://schemas.openxmlformats.org/drawingml/2006/wordprocessingDrawing" xmlns:w10="urn:schemas-microsoft-com:office:word" xmlns:w="http://schemas.openxmlformats.org/wordprocessingml/2006/main" xmlns:w14="http://schemas.microsoft.com/office/word/2010/wordml" xmlns:w15="http://schemas.microsoft.com/office/word/2012/wordml" xmlns:w16cex="http://schemas.microsoft.com/office/word/2018/wordml/cex" xmlns:w16cid="http://schemas.microsoft.com/office/word/2016/wordml/cid" xmlns:w16="http://schemas.microsoft.com/office/word/2018/wordml" xmlns:w16se="http://schemas.microsoft.com/office/word/2015/wordml/symex" xmlns:wpg="http://schemas.microsoft.com/office/word/2010/wordprocessingGroup" xmlns:wpi="http://schemas.microsoft.com/office/word/2010/wordprocessingInk" xmlns:wne="http://schemas.microsoft.com/office/word/2006/wordml" xmlns:wps="http://schemas.microsoft.com/office/word/2010/wordprocessingShape" mc:Ignorable="w14 w15 w16se w16cid w16 w16cex wp14">
+  <w:footnote w:type="separator" w:id="-1">
+    <w:p>
+      <w:pPr>
+        <w:spacing w:after="0" w:line="240" w:lineRule="auto"/>
+      </w:pPr>
+      <w:r>
+        <w:separator/>
+      </w:r>
+    </w:p>
+  </w:footnote>
+  <w:footnote w:type="continuationSeparator" w:id="0">
+    <w:p>
+      <w:pPr>
+        <w:spacing w:after="0" w:line="240" w:lineRule="auto"/>
+      </w:pPr>
+      <w:r>
+        <w:continuationSeparator/>
+      </w:r>
+    </w:p>
+  </w:footnote>
+</w:footnotes>
+</file>
+
+<file path=word/header1.xml><?xml version="1.0" encoding="utf-8"?>
+<w:hdr xmlns:wpc="http://schemas.microsoft.com/office/word/2010/wordprocessingCanvas" xmlns:cx="http://schemas.microsoft.com/office/drawing/2014/chartex" xmlns:cx1="http://schemas.microsoft.com/office/drawing/2015/9/8/chartex" xmlns:cx2="http://schemas.microsoft.com/office/drawing/2015/10/21/chartex" xmlns:cx3="http://schemas.microsoft.com/office/drawing/2016/5/9/chartex" xmlns:cx4="http://schemas.microsoft.com/office/drawing/2016/5/10/chartex" xmlns:cx5="http://schemas.microsoft.com/office/drawing/2016/5/11/chartex" xmlns:cx6="http://schemas.microsoft.com/office/drawing/2016/5/12/chartex" xmlns:cx7="http://schemas.microsoft.com/office/drawing/2016/5/13/chartex" xmlns:cx8="http://schemas.microsoft.com/office/drawing/2016/5/14/chartex" xmlns:mc="http://schemas.openxmlformats.org/markup-compatibility/2006" xmlns:aink="http://schemas.microsoft.com/office/drawing/2016/ink" xmlns:am3d="http://schemas.microsoft.com/office/drawing/2017/model3d" xmlns:o="urn:schemas-microsoft-com:office:office" xmlns:r="http://schemas.openxmlformats.org/officeDocument/2006/relationships" xmlns:m="http://schemas.openxmlformats.org/officeDocument/2006/math" xmlns:v="urn:schemas-microsoft-com:vml" xmlns:wp14="http://schemas.microsoft.com/office/word/2010/wordprocessingDrawing" xmlns:wp="http://schemas.openxmlformats.org/drawingml/2006/wordprocessingDrawing" xmlns:w10="urn:schemas-microsoft-com:office:word" xmlns:w="http://schemas.openxmlformats.org/wordprocessingml/2006/main" xmlns:w14="http://schemas.microsoft.com/office/word/2010/wordml" xmlns:w15="http://schemas.microsoft.com/office/word/2012/wordml" xmlns:w16cex="http://schemas.microsoft.com/office/word/2018/wordml/cex" xmlns:w16cid="http://schemas.microsoft.com/office/word/2016/wordml/cid" xmlns:w16="http://schemas.microsoft.com/office/word/2018/wordml" xmlns:w16se="http://schemas.microsoft.com/office/word/2015/wordml/symex" xmlns:wpg="http://schemas.microsoft.com/office/word/2010/wordprocessingGroup" xmlns:wpi="http://schemas.microsoft.com/office/word/2010/wordprocessingInk" xmlns:wne="http://schemas.microsoft.com/office/word/2006/wordml" xmlns:wps="http://schemas.microsoft.com/office/word/2010/wordprocessingShape" mc:Ignorable="w14 w15 w16se w16cid w16 w16cex wp14">
+  <w:p>
+    <w:pPr>
+      <w:pStyle w:val="stBilgi"/>
+      <w:rPr>
+        <w:lang w:val="tr-TR"/>
+      </w:rPr>
+    </w:pPr>
+    <w:r>
+      <w:rPr>
+        <w:lang w:val="tr-TR"/>
+      </w:rPr>
+      <w:t>İbrahim Başar YARGICI</w:t>
+    </w:r>
+    <w:r>
+      <w:rPr>
+        <w:lang w:val="tr-TR"/>
+      </w:rPr>
+      <w:tab/>
+    </w:r>
+    <w:r>
+      <w:rPr>
+        <w:lang w:val="tr-TR"/>
+      </w:rPr>
+      <w:tab/>
+    </w:r>
+    <w:r>
+      <w:rPr>
+        <w:lang w:val="tr-TR"/>
+      </w:rPr>
+      <w:t>12/2/2020</w:t>
+    </w:r>
+  </w:p>
+  <w:p>
+    <w:pPr>
+      <w:pStyle w:val="stBilgi"/>
+      <w:rPr>
+        <w:lang w:val="tr-TR"/>
+      </w:rPr>
+    </w:pPr>
+    <w:r>
+      <w:rPr>
+        <w:lang w:val="tr-TR"/>
+      </w:rPr>
+      <w:t xml:space="preserve">Data </w:t>
+    </w:r>
+    <w:proofErr w:type="spellStart"/>
+    <w:r>
+      <w:rPr>
+        <w:lang w:val="tr-TR"/>
+      </w:rPr>
+      <w:t>Structures</w:t>
+    </w:r>
+    <w:proofErr w:type="spellEnd"/>
+    <w:r>
+      <w:rPr>
+        <w:lang w:val="tr-TR"/>
+      </w:rPr>
+      <w:t xml:space="preserve"> </w:t>
+    </w:r>
+    <w:proofErr w:type="spellStart"/>
+    <w:r>
+      <w:rPr>
+        <w:lang w:val="tr-TR"/>
+      </w:rPr>
+      <w:t>Midterm</w:t>
+    </w:r>
+    <w:proofErr w:type="spellEnd"/>
+    <w:r>
+      <w:rPr>
+        <w:lang w:val="tr-TR"/>
+      </w:rPr>
+      <w:t xml:space="preserve"> </w:t>
+    </w:r>
+    <w:r>
+      <w:rPr>
+        <w:lang w:val="tr-TR"/>
+      </w:rPr>
+      <w:tab/>
+    </w:r>
+    <w:r>
+      <w:rPr>
+        <w:lang w:val="tr-TR"/>
+      </w:rPr>
+      <w:tab/>
+      <w:t xml:space="preserve"> </w:t>
+    </w:r>
+  </w:p>
+</w:hdr>
 </file>
 
 <file path=word/numbering.xml><?xml version="1.0" encoding="utf-8"?>
@@ -3901,6 +4028,50 @@
       <w:szCs w:val="32"/>
     </w:rPr>
   </w:style>
+  <w:style w:type="paragraph" w:styleId="stBilgi">
+    <w:name w:val="header"/>
+    <w:basedOn w:val="Normal"/>
+    <w:link w:val="stBilgiChar"/>
+    <w:uiPriority w:val="99"/>
+    <w:unhideWhenUsed/>
+    <w:rsid w:val="008A2C49"/>
+    <w:pPr>
+      <w:tabs>
+        <w:tab w:val="center" w:pos="4703"/>
+        <w:tab w:val="right" w:pos="9406"/>
+      </w:tabs>
+      <w:spacing w:after="0" w:line="240" w:lineRule="auto"/>
+    </w:pPr>
+  </w:style>
+  <w:style w:type="character" w:customStyle="1" w:styleId="stBilgiChar">
+    <w:name w:val="Üst Bilgi Char"/>
+    <w:basedOn w:val="VarsaylanParagrafYazTipi"/>
+    <w:link w:val="stBilgi"/>
+    <w:uiPriority w:val="99"/>
+    <w:rsid w:val="008A2C49"/>
+  </w:style>
+  <w:style w:type="paragraph" w:styleId="AltBilgi">
+    <w:name w:val="footer"/>
+    <w:basedOn w:val="Normal"/>
+    <w:link w:val="AltBilgiChar"/>
+    <w:uiPriority w:val="99"/>
+    <w:unhideWhenUsed/>
+    <w:rsid w:val="008A2C49"/>
+    <w:pPr>
+      <w:tabs>
+        <w:tab w:val="center" w:pos="4703"/>
+        <w:tab w:val="right" w:pos="9406"/>
+      </w:tabs>
+      <w:spacing w:after="0" w:line="240" w:lineRule="auto"/>
+    </w:pPr>
+  </w:style>
+  <w:style w:type="character" w:customStyle="1" w:styleId="AltBilgiChar">
+    <w:name w:val="Alt Bilgi Char"/>
+    <w:basedOn w:val="VarsaylanParagrafYazTipi"/>
+    <w:link w:val="AltBilgi"/>
+    <w:uiPriority w:val="99"/>
+    <w:rsid w:val="008A2C49"/>
+  </w:style>
 </w:styles>
 </file>
 

</xml_diff>